<commit_message>
Added GRE score and TOEFL score to both version
</commit_message>
<xml_diff>
--- a/2022/2022Jan Zhihao Du Resume.docx
+++ b/2022/2022Jan Zhihao Du Resume.docx
@@ -59,17 +59,15 @@
         </w:rPr>
         <w:t>+1 (510) 833-4417</w:t>
       </w:r>
-    </w:p>
-    <w:p>
-      <w:pPr>
-        <w:jc w:val="center"/>
-        <w:rPr>
-          <w:rFonts w:ascii="Times New Roman" w:eastAsia="DengXian" w:hAnsi="Times New Roman" w:cs="Times New Roman"/>
-          <w:sz w:val="22"/>
-          <w:szCs w:val="22"/>
-          <w:lang w:eastAsia="zh-CN"/>
-        </w:rPr>
-      </w:pPr>
+      <w:r>
+        <w:rPr>
+          <w:rFonts w:ascii="Times New Roman" w:eastAsia="DengXian" w:hAnsi="Times New Roman" w:cs="Times New Roman" w:hint="eastAsia"/>
+          <w:sz w:val="22"/>
+          <w:szCs w:val="22"/>
+          <w:lang w:eastAsia="zh-CN"/>
+        </w:rPr>
+        <w:t xml:space="preserve"> | </w:t>
+      </w:r>
       <w:r>
         <w:rPr>
           <w:rFonts w:ascii="Times New Roman" w:eastAsia="DengXian" w:hAnsi="Times New Roman" w:cs="Times New Roman"/>
@@ -1051,8 +1049,6 @@
               </w:rPr>
               <w:t>Project Leader</w:t>
             </w:r>
-            <w:bookmarkStart w:id="0" w:name="_GoBack"/>
-            <w:bookmarkEnd w:id="0"/>
           </w:p>
         </w:tc>
         <w:tc>
@@ -2046,7 +2042,7 @@
     <w:p>
       <w:pPr>
         <w:rPr>
-          <w:rFonts w:ascii="Times New Roman" w:eastAsia="DengXian" w:hAnsi="Times New Roman" w:cs="Times New Roman"/>
+          <w:rFonts w:ascii="Times New Roman" w:eastAsia="DengXian" w:hAnsi="Times New Roman" w:cs="Times New Roman" w:hint="eastAsia"/>
           <w:sz w:val="22"/>
           <w:szCs w:val="22"/>
           <w:lang w:eastAsia="zh-CN"/>
@@ -2283,6 +2279,83 @@
           <w:lang w:eastAsia="zh-CN"/>
         </w:rPr>
         <w:t>: MySQL, SQL Server</w:t>
+      </w:r>
+      <w:r>
+        <w:rPr>
+          <w:rFonts w:ascii="Times New Roman" w:eastAsia="DengXian" w:hAnsi="Times New Roman" w:cs="Times New Roman" w:hint="eastAsia"/>
+          <w:sz w:val="22"/>
+          <w:szCs w:val="22"/>
+          <w:lang w:eastAsia="zh-CN"/>
+        </w:rPr>
+        <w:t>.</w:t>
+      </w:r>
+    </w:p>
+    <w:p>
+      <w:pPr>
+        <w:rPr>
+          <w:rFonts w:ascii="Times New Roman" w:eastAsia="DengXian" w:hAnsi="Times New Roman" w:cs="Times New Roman" w:hint="eastAsia"/>
+          <w:sz w:val="22"/>
+          <w:szCs w:val="22"/>
+          <w:lang w:eastAsia="zh-CN"/>
+        </w:rPr>
+      </w:pPr>
+      <w:r>
+        <w:rPr>
+          <w:rFonts w:ascii="Times New Roman" w:eastAsia="DengXian" w:hAnsi="Times New Roman" w:cs="Times New Roman" w:hint="eastAsia"/>
+          <w:b/>
+          <w:sz w:val="22"/>
+          <w:szCs w:val="22"/>
+          <w:lang w:eastAsia="zh-CN"/>
+        </w:rPr>
+        <w:t>Language Proficiency</w:t>
+      </w:r>
+      <w:r>
+        <w:rPr>
+          <w:rFonts w:ascii="Times New Roman" w:eastAsia="DengXian" w:hAnsi="Times New Roman" w:cs="Times New Roman" w:hint="eastAsia"/>
+          <w:sz w:val="22"/>
+          <w:szCs w:val="22"/>
+          <w:lang w:eastAsia="zh-CN"/>
+        </w:rPr>
+        <w:t>:</w:t>
+      </w:r>
+      <w:r>
+        <w:rPr>
+          <w:rFonts w:ascii="Times New Roman" w:eastAsia="DengXian" w:hAnsi="Times New Roman" w:cs="Times New Roman" w:hint="eastAsia"/>
+          <w:b/>
+          <w:sz w:val="22"/>
+          <w:szCs w:val="22"/>
+          <w:lang w:eastAsia="zh-CN"/>
+        </w:rPr>
+        <w:t xml:space="preserve"> </w:t>
+      </w:r>
+      <w:r>
+        <w:rPr>
+          <w:rFonts w:ascii="Times New Roman" w:eastAsia="DengXian" w:hAnsi="Times New Roman" w:cs="Times New Roman" w:hint="eastAsia"/>
+          <w:sz w:val="22"/>
+          <w:szCs w:val="22"/>
+          <w:lang w:eastAsia="zh-CN"/>
+        </w:rPr>
+        <w:t xml:space="preserve">GRE: 334/340 (2022), </w:t>
+      </w:r>
+      <w:r>
+        <w:rPr>
+          <w:rFonts w:ascii="Times New Roman" w:eastAsia="DengXian" w:hAnsi="Times New Roman" w:cs="Times New Roman" w:hint="eastAsia"/>
+          <w:sz w:val="22"/>
+          <w:szCs w:val="22"/>
+          <w:lang w:eastAsia="zh-CN"/>
+        </w:rPr>
+        <w:t>TO</w:t>
+      </w:r>
+      <w:bookmarkStart w:id="0" w:name="_GoBack"/>
+      <w:bookmarkEnd w:id="0"/>
+      <w:r>
+        <w:rPr>
+          <w:rFonts w:ascii="Times New Roman" w:eastAsia="DengXian" w:hAnsi="Times New Roman" w:cs="Times New Roman" w:hint="eastAsia"/>
+          <w:sz w:val="22"/>
+          <w:szCs w:val="22"/>
+          <w:lang w:eastAsia="zh-CN"/>
+        </w:rPr>
+        <w:t>EFL: 114/120 (2019).</w:t>
       </w:r>
     </w:p>
     <w:p>

</xml_diff>

<commit_message>
Reformated English version, added Sp2022 courses.
</commit_message>
<xml_diff>
--- a/2022/2022Jan Zhihao Du Resume.docx
+++ b/2022/2022Jan Zhihao Du Resume.docx
@@ -44,50 +44,39 @@
       <w:pPr>
         <w:jc w:val="center"/>
         <w:rPr>
+          <w:rFonts w:ascii="Times New Roman" w:eastAsia="DengXian" w:hAnsi="Times New Roman" w:cs="Times New Roman" w:hint="eastAsia"/>
+          <w:sz w:val="22"/>
+          <w:szCs w:val="22"/>
+          <w:lang w:eastAsia="zh-CN"/>
+        </w:rPr>
+      </w:pPr>
+      <w:r>
+        <w:rPr>
+          <w:rFonts w:ascii="Times New Roman" w:eastAsia="DengXian" w:hAnsi="Times New Roman" w:cs="Times New Roman" w:hint="eastAsia"/>
+          <w:sz w:val="22"/>
+          <w:szCs w:val="22"/>
+          <w:lang w:eastAsia="zh-CN"/>
+        </w:rPr>
+        <w:t>+1 (510) 833-4417</w:t>
+      </w:r>
+      <w:r>
+        <w:rPr>
+          <w:rFonts w:ascii="Times New Roman" w:eastAsia="DengXian" w:hAnsi="Times New Roman" w:cs="Times New Roman" w:hint="eastAsia"/>
+          <w:sz w:val="22"/>
+          <w:szCs w:val="22"/>
+          <w:lang w:eastAsia="zh-CN"/>
+        </w:rPr>
+        <w:t xml:space="preserve"> | </w:t>
+      </w:r>
+      <w:r>
+        <w:rPr>
           <w:rFonts w:ascii="Times New Roman" w:eastAsia="DengXian" w:hAnsi="Times New Roman" w:cs="Times New Roman"/>
           <w:sz w:val="22"/>
           <w:szCs w:val="22"/>
           <w:lang w:eastAsia="zh-CN"/>
         </w:rPr>
-      </w:pPr>
-      <w:r>
-        <w:rPr>
-          <w:rFonts w:ascii="Times New Roman" w:eastAsia="DengXian" w:hAnsi="Times New Roman" w:cs="Times New Roman" w:hint="eastAsia"/>
-          <w:sz w:val="22"/>
-          <w:szCs w:val="22"/>
-          <w:lang w:eastAsia="zh-CN"/>
-        </w:rPr>
-        <w:t>+1 (510) 833-4417</w:t>
-      </w:r>
-      <w:r>
-        <w:rPr>
-          <w:rFonts w:ascii="Times New Roman" w:eastAsia="DengXian" w:hAnsi="Times New Roman" w:cs="Times New Roman" w:hint="eastAsia"/>
-          <w:sz w:val="22"/>
-          <w:szCs w:val="22"/>
-          <w:lang w:eastAsia="zh-CN"/>
-        </w:rPr>
-        <w:t xml:space="preserve"> | </w:t>
-      </w:r>
-      <w:r>
-        <w:rPr>
-          <w:rFonts w:ascii="Times New Roman" w:eastAsia="DengXian" w:hAnsi="Times New Roman" w:cs="Times New Roman"/>
-          <w:sz w:val="22"/>
-          <w:szCs w:val="22"/>
-          <w:lang w:eastAsia="zh-CN"/>
-        </w:rPr>
         <w:t>zhihao617@berkeley.edu</w:t>
       </w:r>
-    </w:p>
-    <w:p>
-      <w:pPr>
-        <w:jc w:val="center"/>
-        <w:rPr>
-          <w:rFonts w:ascii="Times New Roman" w:eastAsia="DengXian" w:hAnsi="Times New Roman" w:cs="Times New Roman"/>
-          <w:sz w:val="22"/>
-          <w:szCs w:val="22"/>
-          <w:lang w:eastAsia="zh-CN"/>
-        </w:rPr>
-      </w:pPr>
     </w:p>
     <w:p>
       <w:pPr>
@@ -149,16 +138,7 @@
                 <w:szCs w:val="22"/>
                 <w:lang w:eastAsia="zh-CN"/>
               </w:rPr>
-              <w:t>University of California, Berkel</w:t>
-            </w:r>
-            <w:r>
-              <w:rPr>
-                <w:rFonts w:ascii="Times New Roman" w:eastAsia="DengXian" w:hAnsi="Times New Roman" w:cs="Times New Roman" w:hint="eastAsia"/>
-                <w:sz w:val="22"/>
-                <w:szCs w:val="22"/>
-                <w:lang w:eastAsia="zh-CN"/>
-              </w:rPr>
-              <w:t>ey</w:t>
+              <w:t>University of California, Berkeley</w:t>
             </w:r>
           </w:p>
         </w:tc>
@@ -240,19 +220,28 @@
         </w:numPr>
         <w:rPr>
           <w:rFonts w:ascii="Times New Roman" w:eastAsia="DengXian" w:hAnsi="Times New Roman" w:cs="Times New Roman"/>
-          <w:sz w:val="22"/>
-          <w:szCs w:val="22"/>
-          <w:lang w:eastAsia="zh-CN"/>
-        </w:rPr>
-      </w:pPr>
-      <w:r>
-        <w:rPr>
-          <w:rFonts w:ascii="Times New Roman" w:eastAsia="DengXian" w:hAnsi="Times New Roman" w:cs="Times New Roman" w:hint="eastAsia"/>
-          <w:sz w:val="22"/>
-          <w:szCs w:val="22"/>
-          <w:lang w:eastAsia="zh-CN"/>
-        </w:rPr>
-        <w:t>Statistics, BA</w:t>
+          <w:sz w:val="20"/>
+          <w:szCs w:val="22"/>
+          <w:lang w:eastAsia="zh-CN"/>
+        </w:rPr>
+      </w:pPr>
+      <w:r>
+        <w:rPr>
+          <w:rFonts w:ascii="Times New Roman" w:eastAsia="DengXian" w:hAnsi="Times New Roman" w:cs="Times New Roman" w:hint="eastAsia"/>
+          <w:sz w:val="22"/>
+          <w:szCs w:val="22"/>
+          <w:lang w:eastAsia="zh-CN"/>
+        </w:rPr>
+        <w:t xml:space="preserve">Statistics, BA </w:t>
+      </w:r>
+      <w:r>
+        <w:rPr>
+          <w:rFonts w:ascii="Times New Roman" w:eastAsia="DengXian" w:hAnsi="Times New Roman" w:cs="Times New Roman"/>
+          <w:sz w:val="22"/>
+          <w:szCs w:val="22"/>
+          <w:lang w:eastAsia="zh-CN"/>
+        </w:rPr>
+        <w:t>–</w:t>
       </w:r>
       <w:r>
         <w:rPr>
@@ -265,12 +254,90 @@
       </w:r>
       <w:r>
         <w:rPr>
+          <w:rFonts w:ascii="Times New Roman" w:eastAsia="DengXian" w:hAnsi="Times New Roman" w:cs="Times New Roman" w:hint="eastAsia"/>
+          <w:i/>
+          <w:sz w:val="22"/>
+          <w:szCs w:val="22"/>
+          <w:lang w:eastAsia="zh-CN"/>
+        </w:rPr>
+        <w:t>STAT</w:t>
+      </w:r>
+      <w:r>
+        <w:rPr>
+          <w:rFonts w:ascii="Times New Roman" w:eastAsia="DengXian" w:hAnsi="Times New Roman" w:cs="Times New Roman" w:hint="eastAsia"/>
+          <w:i/>
+          <w:sz w:val="22"/>
+          <w:szCs w:val="22"/>
+          <w:lang w:eastAsia="zh-CN"/>
+        </w:rPr>
+        <w:t xml:space="preserve"> </w:t>
+      </w:r>
+      <w:r>
+        <w:rPr>
+          <w:rFonts w:ascii="Times New Roman" w:eastAsia="DengXian" w:hAnsi="Times New Roman" w:cs="Times New Roman" w:hint="eastAsia"/>
+          <w:i/>
+          <w:sz w:val="22"/>
+          <w:szCs w:val="22"/>
+          <w:lang w:eastAsia="zh-CN"/>
+        </w:rPr>
+        <w:t>154</w:t>
+      </w:r>
+      <w:r>
+        <w:rPr>
+          <w:rFonts w:ascii="Times New Roman" w:eastAsia="DengXian" w:hAnsi="Times New Roman" w:cs="Times New Roman" w:hint="eastAsia"/>
+          <w:i/>
+          <w:sz w:val="22"/>
+          <w:szCs w:val="22"/>
+          <w:lang w:eastAsia="zh-CN"/>
+        </w:rPr>
+        <w:t>:</w:t>
+      </w:r>
+      <w:r>
+        <w:rPr>
+          <w:rFonts w:ascii="Times New Roman" w:eastAsia="DengXian" w:hAnsi="Times New Roman" w:cs="Times New Roman" w:hint="eastAsia"/>
+          <w:sz w:val="22"/>
+          <w:szCs w:val="22"/>
+          <w:lang w:eastAsia="zh-CN"/>
+        </w:rPr>
+        <w:t xml:space="preserve"> </w:t>
+      </w:r>
+      <w:r>
+        <w:rPr>
           <w:rFonts w:ascii="Times New Roman" w:eastAsia="DengXian" w:hAnsi="Times New Roman" w:cs="Times New Roman"/>
-          <w:sz w:val="22"/>
-          <w:szCs w:val="22"/>
-          <w:lang w:eastAsia="zh-CN"/>
-        </w:rPr>
-        <w:t>–</w:t>
+          <w:sz w:val="20"/>
+          <w:szCs w:val="22"/>
+          <w:lang w:eastAsia="zh-CN"/>
+        </w:rPr>
+        <w:t>Modern Statistical Prediction and Machine Learning</w:t>
+      </w:r>
+      <w:r>
+        <w:rPr>
+          <w:rFonts w:ascii="Times New Roman" w:eastAsia="DengXian" w:hAnsi="Times New Roman" w:cs="Times New Roman" w:hint="eastAsia"/>
+          <w:sz w:val="22"/>
+          <w:szCs w:val="22"/>
+          <w:lang w:eastAsia="zh-CN"/>
+        </w:rPr>
+        <w:t xml:space="preserve">; </w:t>
+      </w:r>
+      <w:r>
+        <w:rPr>
+          <w:rFonts w:ascii="Times New Roman" w:eastAsia="DengXian" w:hAnsi="Times New Roman" w:cs="Times New Roman" w:hint="eastAsia"/>
+          <w:i/>
+          <w:sz w:val="22"/>
+          <w:szCs w:val="22"/>
+          <w:lang w:eastAsia="zh-CN"/>
+        </w:rPr>
+        <w:t>STAT</w:t>
+      </w:r>
+      <w:r>
+        <w:rPr>
+          <w:rFonts w:ascii="Times New Roman" w:eastAsia="DengXian" w:hAnsi="Times New Roman" w:cs="Times New Roman" w:hint="eastAsia"/>
+          <w:i/>
+          <w:sz w:val="22"/>
+          <w:szCs w:val="22"/>
+          <w:lang w:eastAsia="zh-CN"/>
+        </w:rPr>
+        <w:t xml:space="preserve"> 159:</w:t>
       </w:r>
       <w:r>
         <w:rPr>
@@ -284,11 +351,11 @@
       <w:r>
         <w:rPr>
           <w:rFonts w:ascii="Times New Roman" w:eastAsia="DengXian" w:hAnsi="Times New Roman" w:cs="Times New Roman"/>
-          <w:sz w:val="22"/>
-          <w:szCs w:val="22"/>
-          <w:lang w:eastAsia="zh-CN"/>
-        </w:rPr>
-        <w:t>Modern Statistical Prediction and Machine Learning</w:t>
+          <w:sz w:val="20"/>
+          <w:szCs w:val="22"/>
+          <w:lang w:eastAsia="zh-CN"/>
+        </w:rPr>
+        <w:t>Reproducible and Collaborative Statistical Data Science</w:t>
       </w:r>
       <w:r>
         <w:rPr>
@@ -301,8 +368,37 @@
       </w:r>
       <w:r>
         <w:rPr>
+          <w:rFonts w:ascii="Times New Roman" w:eastAsia="DengXian" w:hAnsi="Times New Roman" w:cs="Times New Roman" w:hint="eastAsia"/>
+          <w:i/>
+          <w:sz w:val="22"/>
+          <w:szCs w:val="22"/>
+          <w:lang w:eastAsia="zh-CN"/>
+        </w:rPr>
+        <w:t>STAT</w:t>
+      </w:r>
+      <w:r>
+        <w:rPr>
+          <w:rFonts w:ascii="Times New Roman" w:eastAsia="DengXian" w:hAnsi="Times New Roman" w:cs="Times New Roman" w:hint="eastAsia"/>
+          <w:i/>
+          <w:sz w:val="22"/>
+          <w:szCs w:val="22"/>
+          <w:lang w:eastAsia="zh-CN"/>
+        </w:rPr>
+        <w:t xml:space="preserve"> 151A</w:t>
+      </w:r>
+      <w:r>
+        <w:rPr>
+          <w:rFonts w:ascii="Times New Roman" w:eastAsia="DengXian" w:hAnsi="Times New Roman" w:cs="Times New Roman" w:hint="eastAsia"/>
+          <w:sz w:val="22"/>
+          <w:szCs w:val="22"/>
+          <w:lang w:eastAsia="zh-CN"/>
+        </w:rPr>
+        <w:t xml:space="preserve">: </w:t>
+      </w:r>
+      <w:r>
+        <w:rPr>
           <w:rFonts w:ascii="Times New Roman" w:eastAsia="DengXian" w:hAnsi="Times New Roman" w:cs="Times New Roman"/>
-          <w:sz w:val="22"/>
+          <w:sz w:val="20"/>
           <w:szCs w:val="22"/>
           <w:lang w:eastAsia="zh-CN"/>
         </w:rPr>
@@ -311,7 +407,7 @@
       <w:r>
         <w:rPr>
           <w:rFonts w:ascii="Times New Roman" w:eastAsia="DengXian" w:hAnsi="Times New Roman" w:cs="Times New Roman" w:hint="eastAsia"/>
-          <w:sz w:val="22"/>
+          <w:sz w:val="20"/>
           <w:szCs w:val="22"/>
           <w:lang w:eastAsia="zh-CN"/>
         </w:rPr>
@@ -319,21 +415,12 @@
       </w:r>
       <w:r>
         <w:rPr>
-          <w:rFonts w:ascii="Times New Roman" w:eastAsia="DengXian" w:hAnsi="Times New Roman" w:cs="Times New Roman"/>
-          <w:sz w:val="22"/>
-          <w:szCs w:val="22"/>
-          <w:lang w:eastAsia="zh-CN"/>
-        </w:rPr>
-        <w:t>Concepts in Computing with Data</w:t>
-      </w:r>
-      <w:r>
-        <w:rPr>
-          <w:rFonts w:ascii="Times New Roman" w:eastAsia="DengXian" w:hAnsi="Times New Roman" w:cs="Times New Roman" w:hint="eastAsia"/>
-          <w:sz w:val="22"/>
-          <w:szCs w:val="22"/>
-          <w:lang w:eastAsia="zh-CN"/>
-        </w:rPr>
-        <w:t>.</w:t>
+          <w:rFonts w:ascii="Times New Roman" w:eastAsia="DengXian" w:hAnsi="Times New Roman" w:cs="Times New Roman" w:hint="eastAsia"/>
+          <w:sz w:val="20"/>
+          <w:szCs w:val="22"/>
+          <w:lang w:eastAsia="zh-CN"/>
+        </w:rPr>
+        <w:t>etc.</w:t>
       </w:r>
     </w:p>
     <w:p>
@@ -344,20 +431,29 @@
           <w:numId w:val="16"/>
         </w:numPr>
         <w:rPr>
+          <w:rFonts w:ascii="Times New Roman" w:eastAsia="DengXian" w:hAnsi="Times New Roman" w:cs="Times New Roman" w:hint="eastAsia"/>
+          <w:sz w:val="22"/>
+          <w:szCs w:val="22"/>
+          <w:lang w:eastAsia="zh-CN"/>
+        </w:rPr>
+      </w:pPr>
+      <w:r>
+        <w:rPr>
+          <w:rFonts w:ascii="Times New Roman" w:eastAsia="DengXian" w:hAnsi="Times New Roman" w:cs="Times New Roman" w:hint="eastAsia"/>
+          <w:sz w:val="22"/>
+          <w:szCs w:val="22"/>
+          <w:lang w:eastAsia="zh-CN"/>
+        </w:rPr>
+        <w:t xml:space="preserve">Computer Science, BA </w:t>
+      </w:r>
+      <w:r>
+        <w:rPr>
           <w:rFonts w:ascii="Times New Roman" w:eastAsia="DengXian" w:hAnsi="Times New Roman" w:cs="Times New Roman"/>
           <w:sz w:val="22"/>
           <w:szCs w:val="22"/>
           <w:lang w:eastAsia="zh-CN"/>
         </w:rPr>
-      </w:pPr>
-      <w:r>
-        <w:rPr>
-          <w:rFonts w:ascii="Times New Roman" w:eastAsia="DengXian" w:hAnsi="Times New Roman" w:cs="Times New Roman" w:hint="eastAsia"/>
-          <w:sz w:val="22"/>
-          <w:szCs w:val="22"/>
-          <w:lang w:eastAsia="zh-CN"/>
-        </w:rPr>
-        <w:t>Computer Science, BA</w:t>
+        <w:t>–</w:t>
       </w:r>
       <w:r>
         <w:rPr>
@@ -370,12 +466,50 @@
       </w:r>
       <w:r>
         <w:rPr>
+          <w:rFonts w:ascii="Times New Roman" w:eastAsia="DengXian" w:hAnsi="Times New Roman" w:cs="Times New Roman" w:hint="eastAsia"/>
+          <w:i/>
+          <w:sz w:val="22"/>
+          <w:szCs w:val="22"/>
+          <w:lang w:eastAsia="zh-CN"/>
+        </w:rPr>
+        <w:t>CS 186:</w:t>
+      </w:r>
+      <w:r>
+        <w:rPr>
+          <w:rFonts w:ascii="Times New Roman" w:eastAsia="DengXian" w:hAnsi="Times New Roman" w:cs="Times New Roman" w:hint="eastAsia"/>
+          <w:sz w:val="22"/>
+          <w:szCs w:val="22"/>
+          <w:lang w:eastAsia="zh-CN"/>
+        </w:rPr>
+        <w:t xml:space="preserve"> </w:t>
+      </w:r>
+      <w:r>
+        <w:rPr>
           <w:rFonts w:ascii="Times New Roman" w:eastAsia="DengXian" w:hAnsi="Times New Roman" w:cs="Times New Roman"/>
-          <w:sz w:val="22"/>
-          <w:szCs w:val="22"/>
-          <w:lang w:eastAsia="zh-CN"/>
-        </w:rPr>
-        <w:t>–</w:t>
+          <w:sz w:val="20"/>
+          <w:szCs w:val="22"/>
+          <w:lang w:eastAsia="zh-CN"/>
+        </w:rPr>
+        <w:t>Introduction to Database Systems</w:t>
+      </w:r>
+      <w:r>
+        <w:rPr>
+          <w:rFonts w:ascii="Times New Roman" w:eastAsia="DengXian" w:hAnsi="Times New Roman" w:cs="Times New Roman" w:hint="eastAsia"/>
+          <w:sz w:val="22"/>
+          <w:szCs w:val="22"/>
+          <w:lang w:eastAsia="zh-CN"/>
+        </w:rPr>
+        <w:t xml:space="preserve">; </w:t>
+      </w:r>
+      <w:r>
+        <w:rPr>
+          <w:rFonts w:ascii="Times New Roman" w:eastAsia="DengXian" w:hAnsi="Times New Roman" w:cs="Times New Roman" w:hint="eastAsia"/>
+          <w:i/>
+          <w:sz w:val="22"/>
+          <w:szCs w:val="22"/>
+          <w:lang w:eastAsia="zh-CN"/>
+        </w:rPr>
+        <w:t>CS 61C:</w:t>
       </w:r>
       <w:r>
         <w:rPr>
@@ -389,11 +523,49 @@
       <w:r>
         <w:rPr>
           <w:rFonts w:ascii="Times New Roman" w:eastAsia="DengXian" w:hAnsi="Times New Roman" w:cs="Times New Roman" w:hint="eastAsia"/>
-          <w:sz w:val="22"/>
-          <w:szCs w:val="22"/>
-          <w:lang w:eastAsia="zh-CN"/>
-        </w:rPr>
-        <w:t xml:space="preserve">Machine Structures (A+); </w:t>
+          <w:sz w:val="20"/>
+          <w:szCs w:val="22"/>
+          <w:lang w:eastAsia="zh-CN"/>
+        </w:rPr>
+        <w:t>Machine Structures (A+)</w:t>
+      </w:r>
+      <w:r>
+        <w:rPr>
+          <w:rFonts w:ascii="Times New Roman" w:eastAsia="DengXian" w:hAnsi="Times New Roman" w:cs="Times New Roman" w:hint="eastAsia"/>
+          <w:sz w:val="22"/>
+          <w:szCs w:val="22"/>
+          <w:lang w:eastAsia="zh-CN"/>
+        </w:rPr>
+        <w:t xml:space="preserve">; </w:t>
+      </w:r>
+      <w:r>
+        <w:rPr>
+          <w:rFonts w:ascii="Times New Roman" w:eastAsia="DengXian" w:hAnsi="Times New Roman" w:cs="Times New Roman" w:hint="eastAsia"/>
+          <w:i/>
+          <w:sz w:val="22"/>
+          <w:szCs w:val="22"/>
+          <w:lang w:eastAsia="zh-CN"/>
+        </w:rPr>
+        <w:t>CS 61B</w:t>
+      </w:r>
+      <w:r>
+        <w:rPr>
+          <w:rFonts w:ascii="Times New Roman" w:eastAsia="DengXian" w:hAnsi="Times New Roman" w:cs="Times New Roman" w:hint="eastAsia"/>
+          <w:i/>
+          <w:sz w:val="22"/>
+          <w:szCs w:val="22"/>
+          <w:lang w:eastAsia="zh-CN"/>
+        </w:rPr>
+        <w:t>:</w:t>
+      </w:r>
+      <w:r>
+        <w:rPr>
+          <w:rFonts w:ascii="Times New Roman" w:eastAsia="DengXian" w:hAnsi="Times New Roman" w:cs="Times New Roman" w:hint="eastAsia"/>
+          <w:sz w:val="22"/>
+          <w:szCs w:val="22"/>
+          <w:lang w:eastAsia="zh-CN"/>
+        </w:rPr>
+        <w:t xml:space="preserve"> </w:t>
       </w:r>
       <w:r>
         <w:rPr>
@@ -402,7 +574,16 @@
           <w:szCs w:val="22"/>
           <w:lang w:eastAsia="zh-CN"/>
         </w:rPr>
-        <w:t>Discrete Mathematics and Probability Theory</w:t>
+        <w:t xml:space="preserve">Data </w:t>
+      </w:r>
+      <w:r>
+        <w:rPr>
+          <w:rFonts w:ascii="Times New Roman" w:eastAsia="DengXian" w:hAnsi="Times New Roman" w:cs="Times New Roman"/>
+          <w:sz w:val="20"/>
+          <w:szCs w:val="22"/>
+          <w:lang w:eastAsia="zh-CN"/>
+        </w:rPr>
+        <w:t>Structures and Programming Methodology</w:t>
       </w:r>
       <w:r>
         <w:rPr>
@@ -415,49 +596,88 @@
       </w:r>
       <w:r>
         <w:rPr>
+          <w:rFonts w:ascii="Times New Roman" w:eastAsia="DengXian" w:hAnsi="Times New Roman" w:cs="Times New Roman" w:hint="eastAsia"/>
+          <w:i/>
+          <w:sz w:val="22"/>
+          <w:szCs w:val="22"/>
+          <w:lang w:eastAsia="zh-CN"/>
+        </w:rPr>
+        <w:t>D</w:t>
+      </w:r>
+      <w:r>
+        <w:rPr>
+          <w:rFonts w:ascii="Times New Roman" w:eastAsia="DengXian" w:hAnsi="Times New Roman" w:cs="Times New Roman" w:hint="eastAsia"/>
+          <w:i/>
+          <w:sz w:val="22"/>
+          <w:szCs w:val="22"/>
+          <w:lang w:eastAsia="zh-CN"/>
+        </w:rPr>
+        <w:t>ATA</w:t>
+      </w:r>
+      <w:r>
+        <w:rPr>
+          <w:rFonts w:ascii="Times New Roman" w:eastAsia="DengXian" w:hAnsi="Times New Roman" w:cs="Times New Roman" w:hint="eastAsia"/>
+          <w:i/>
+          <w:sz w:val="22"/>
+          <w:szCs w:val="22"/>
+          <w:lang w:eastAsia="zh-CN"/>
+        </w:rPr>
+        <w:t xml:space="preserve"> 100</w:t>
+      </w:r>
+      <w:r>
+        <w:rPr>
+          <w:rFonts w:ascii="Times New Roman" w:eastAsia="DengXian" w:hAnsi="Times New Roman" w:cs="Times New Roman" w:hint="eastAsia"/>
+          <w:i/>
+          <w:sz w:val="22"/>
+          <w:szCs w:val="22"/>
+          <w:lang w:eastAsia="zh-CN"/>
+        </w:rPr>
+        <w:t>:</w:t>
+      </w:r>
+      <w:r>
+        <w:rPr>
+          <w:rFonts w:ascii="Times New Roman" w:eastAsia="DengXian" w:hAnsi="Times New Roman" w:cs="Times New Roman" w:hint="eastAsia"/>
+          <w:sz w:val="22"/>
+          <w:szCs w:val="22"/>
+          <w:lang w:eastAsia="zh-CN"/>
+        </w:rPr>
+        <w:t xml:space="preserve"> </w:t>
+      </w:r>
+      <w:r>
+        <w:rPr>
+          <w:rFonts w:ascii="Times New Roman" w:eastAsia="DengXian" w:hAnsi="Times New Roman" w:cs="Times New Roman" w:hint="eastAsia"/>
+          <w:sz w:val="20"/>
+          <w:szCs w:val="22"/>
+          <w:lang w:eastAsia="zh-CN"/>
+        </w:rPr>
+        <w:t>P</w:t>
+      </w:r>
+      <w:r>
+        <w:rPr>
           <w:rFonts w:ascii="Times New Roman" w:eastAsia="DengXian" w:hAnsi="Times New Roman" w:cs="Times New Roman"/>
-          <w:sz w:val="22"/>
-          <w:szCs w:val="22"/>
-          <w:lang w:eastAsia="zh-CN"/>
-        </w:rPr>
-        <w:t>Data Structures and Programming Methodology</w:t>
-      </w:r>
-      <w:r>
-        <w:rPr>
-          <w:rFonts w:ascii="Times New Roman" w:eastAsia="DengXian" w:hAnsi="Times New Roman" w:cs="Times New Roman" w:hint="eastAsia"/>
-          <w:sz w:val="22"/>
-          <w:szCs w:val="22"/>
-          <w:lang w:eastAsia="zh-CN"/>
-        </w:rPr>
-        <w:t xml:space="preserve">; </w:t>
+          <w:sz w:val="20"/>
+          <w:szCs w:val="22"/>
+          <w:lang w:eastAsia="zh-CN"/>
+        </w:rPr>
+        <w:t>rinciples &amp; Techniques of Data Scienc</w:t>
       </w:r>
       <w:r>
         <w:rPr>
           <w:rFonts w:ascii="Times New Roman" w:eastAsia="DengXian" w:hAnsi="Times New Roman" w:cs="Times New Roman"/>
-          <w:sz w:val="22"/>
-          <w:szCs w:val="22"/>
-          <w:lang w:eastAsia="zh-CN"/>
-        </w:rPr>
-        <w:t>Designing Information Devices and Systems II</w:t>
-      </w:r>
-      <w:r>
-        <w:rPr>
-          <w:rFonts w:ascii="Times New Roman" w:eastAsia="DengXian" w:hAnsi="Times New Roman" w:cs="Times New Roman" w:hint="eastAsia"/>
-          <w:sz w:val="22"/>
-          <w:szCs w:val="22"/>
-          <w:lang w:eastAsia="zh-CN"/>
-        </w:rPr>
-        <w:t>.</w:t>
+          <w:sz w:val="20"/>
+          <w:szCs w:val="22"/>
+          <w:lang w:eastAsia="zh-CN"/>
+        </w:rPr>
+        <w:t>e; etc.</w:t>
       </w:r>
     </w:p>
     <w:p>
       <w:pPr>
-        <w:pStyle w:val="ListParagraph"/>
-        <w:ind w:left="227"/>
-        <w:rPr>
-          <w:rFonts w:ascii="Times New Roman" w:eastAsia="DengXian" w:hAnsi="Times New Roman" w:cs="Times New Roman"/>
+        <w:ind w:left="57"/>
+        <w:rPr>
+          <w:rFonts w:ascii="Times New Roman" w:eastAsia="DengXian" w:hAnsi="Times New Roman" w:cs="Times New Roman" w:hint="eastAsia"/>
           <w:sz w:val="10"/>
-          <w:szCs w:val="10"/>
+          <w:szCs w:val="22"/>
           <w:lang w:eastAsia="zh-CN"/>
         </w:rPr>
       </w:pPr>
@@ -469,19 +689,19 @@
         <w:tblLook w:val="04A0" w:firstRow="1" w:lastRow="0" w:firstColumn="1" w:lastColumn="0" w:noHBand="0" w:noVBand="1"/>
       </w:tblPr>
       <w:tblGrid>
-        <w:gridCol w:w="3716"/>
-        <w:gridCol w:w="3476"/>
-        <w:gridCol w:w="3605"/>
+        <w:gridCol w:w="3686"/>
+        <w:gridCol w:w="3507"/>
+        <w:gridCol w:w="3604"/>
       </w:tblGrid>
       <w:tr>
         <w:trPr>
           <w:cnfStyle w:val="100000000000" w:firstRow="1" w:lastRow="0" w:firstColumn="0" w:lastColumn="0" w:oddVBand="0" w:evenVBand="0" w:oddHBand="0" w:evenHBand="0" w:firstRowFirstColumn="0" w:firstRowLastColumn="0" w:lastRowFirstColumn="0" w:lastRowLastColumn="0"/>
-          <w:trHeight w:val="231"/>
+          <w:trHeight w:val="217"/>
         </w:trPr>
         <w:tc>
           <w:tcPr>
             <w:cnfStyle w:val="001000000000" w:firstRow="0" w:lastRow="0" w:firstColumn="1" w:lastColumn="0" w:oddVBand="0" w:evenVBand="0" w:oddHBand="0" w:evenHBand="0" w:firstRowFirstColumn="0" w:firstRowLastColumn="0" w:lastRowFirstColumn="0" w:lastRowLastColumn="0"/>
-            <w:tcW w:w="3716" w:type="dxa"/>
+            <w:tcW w:w="3686" w:type="dxa"/>
           </w:tcPr>
           <w:p>
             <w:pPr>
@@ -500,13 +720,13 @@
                 <w:szCs w:val="22"/>
                 <w:lang w:eastAsia="zh-CN"/>
               </w:rPr>
-              <w:t>YKPao School, Shanghai</w:t>
+              <w:t>YKPao School, Shanghai, China</w:t>
             </w:r>
           </w:p>
         </w:tc>
         <w:tc>
           <w:tcPr>
-            <w:tcW w:w="3476" w:type="dxa"/>
+            <w:tcW w:w="3507" w:type="dxa"/>
           </w:tcPr>
           <w:p>
             <w:pPr>
@@ -527,13 +747,13 @@
                 <w:szCs w:val="22"/>
                 <w:lang w:eastAsia="zh-CN"/>
               </w:rPr>
-              <w:t>Final Grade: 40(+2)/42(+3)</w:t>
+              <w:t>IB: 40/42</w:t>
             </w:r>
           </w:p>
         </w:tc>
         <w:tc>
           <w:tcPr>
-            <w:tcW w:w="3605" w:type="dxa"/>
+            <w:tcW w:w="3604" w:type="dxa"/>
           </w:tcPr>
           <w:p>
             <w:pPr>
@@ -579,7 +799,7 @@
                 <w:szCs w:val="22"/>
                 <w:lang w:eastAsia="zh-CN"/>
               </w:rPr>
-              <w:t xml:space="preserve"> Summer 2019</w:t>
+              <w:t xml:space="preserve"> Spring 2019</w:t>
             </w:r>
           </w:p>
         </w:tc>
@@ -587,73 +807,11 @@
     </w:tbl>
     <w:p>
       <w:pPr>
-        <w:pStyle w:val="ListParagraph"/>
-        <w:numPr>
-          <w:ilvl w:val="0"/>
-          <w:numId w:val="18"/>
-        </w:numPr>
-        <w:rPr>
-          <w:rFonts w:ascii="Times New Roman" w:eastAsia="DengXian" w:hAnsi="Times New Roman" w:cs="Times New Roman"/>
-          <w:sz w:val="22"/>
-          <w:szCs w:val="22"/>
-          <w:u w:val="single"/>
-          <w:lang w:eastAsia="zh-CN"/>
-        </w:rPr>
-      </w:pPr>
-      <w:r>
-        <w:rPr>
-          <w:rFonts w:ascii="Times New Roman" w:eastAsia="DengXian" w:hAnsi="Times New Roman" w:cs="Times New Roman" w:hint="eastAsia"/>
-          <w:sz w:val="22"/>
-          <w:szCs w:val="22"/>
-          <w:lang w:eastAsia="zh-CN"/>
-        </w:rPr>
-        <w:t>International Baccalaureate bilingual diploma</w:t>
-      </w:r>
-      <w:r>
-        <w:rPr>
-          <w:rFonts w:ascii="Times New Roman" w:eastAsia="DengXian" w:hAnsi="Times New Roman" w:cs="Times New Roman" w:hint="eastAsia"/>
-          <w:sz w:val="22"/>
-          <w:szCs w:val="22"/>
-          <w:lang w:eastAsia="zh-CN"/>
-        </w:rPr>
-        <w:t xml:space="preserve"> </w:t>
-      </w:r>
-      <w:r>
-        <w:rPr>
-          <w:rFonts w:ascii="Times New Roman" w:eastAsia="DengXian" w:hAnsi="Times New Roman" w:cs="Times New Roman"/>
-          <w:sz w:val="22"/>
-          <w:szCs w:val="22"/>
-          <w:lang w:eastAsia="zh-CN"/>
-        </w:rPr>
-        <w:t>–</w:t>
-      </w:r>
-      <w:r>
-        <w:rPr>
-          <w:rFonts w:ascii="Times New Roman" w:eastAsia="DengXian" w:hAnsi="Times New Roman" w:cs="Times New Roman" w:hint="eastAsia"/>
-          <w:sz w:val="22"/>
-          <w:szCs w:val="22"/>
-          <w:lang w:eastAsia="zh-CN"/>
-        </w:rPr>
-        <w:t xml:space="preserve"> Physics HL, Mathematics HL</w:t>
-      </w:r>
-      <w:r>
-        <w:rPr>
-          <w:rFonts w:ascii="Times New Roman" w:eastAsia="DengXian" w:hAnsi="Times New Roman" w:cs="Times New Roman" w:hint="eastAsia"/>
-          <w:i/>
-          <w:sz w:val="22"/>
-          <w:szCs w:val="22"/>
-          <w:lang w:eastAsia="zh-CN"/>
-        </w:rPr>
-        <w:t xml:space="preserve"> </w:t>
-      </w:r>
-    </w:p>
-    <w:p>
-      <w:pPr>
         <w:pBdr>
           <w:bottom w:val="single" w:sz="4" w:space="1" w:color="auto"/>
         </w:pBdr>
         <w:rPr>
-          <w:rFonts w:ascii="Times New Roman" w:eastAsia="DengXian" w:hAnsi="Times New Roman" w:cs="Times New Roman"/>
+          <w:rFonts w:ascii="Times New Roman" w:eastAsia="DengXian" w:hAnsi="Times New Roman" w:cs="Times New Roman" w:hint="eastAsia"/>
           <w:b/>
           <w:sz w:val="10"/>
           <w:szCs w:val="10"/>
@@ -667,7 +825,7 @@
           <w:bottom w:val="single" w:sz="4" w:space="1" w:color="auto"/>
         </w:pBdr>
         <w:rPr>
-          <w:rFonts w:ascii="Times New Roman" w:eastAsia="DengXian" w:hAnsi="Times New Roman" w:cs="Times New Roman"/>
+          <w:rFonts w:ascii="Times New Roman" w:eastAsia="DengXian" w:hAnsi="Times New Roman" w:cs="Times New Roman" w:hint="eastAsia"/>
           <w:b/>
           <w:szCs w:val="22"/>
           <w:lang w:eastAsia="zh-CN"/>
@@ -680,14 +838,23 @@
           <w:szCs w:val="22"/>
           <w:lang w:eastAsia="zh-CN"/>
         </w:rPr>
-        <w:t>Personal Experience</w:t>
+        <w:t>Professional</w:t>
+      </w:r>
+      <w:r>
+        <w:rPr>
+          <w:rFonts w:ascii="Times New Roman" w:eastAsia="DengXian" w:hAnsi="Times New Roman" w:cs="Times New Roman" w:hint="eastAsia"/>
+          <w:b/>
+          <w:szCs w:val="22"/>
+          <w:lang w:eastAsia="zh-CN"/>
+        </w:rPr>
+        <w:t xml:space="preserve"> Experience</w:t>
       </w:r>
     </w:p>
     <w:tbl>
       <w:tblPr>
         <w:tblStyle w:val="TableGrid"/>
         <w:tblW w:w="0" w:type="auto"/>
-        <w:tblInd w:w="-39" w:type="dxa"/>
+        <w:tblInd w:w="-26" w:type="dxa"/>
         <w:tblBorders>
           <w:top w:val="none" w:sz="0" w:space="0" w:color="auto"/>
           <w:left w:val="none" w:sz="0" w:space="0" w:color="auto"/>
@@ -699,24 +866,22 @@
         <w:tblLook w:val="04A0" w:firstRow="1" w:lastRow="0" w:firstColumn="1" w:lastColumn="0" w:noHBand="0" w:noVBand="1"/>
       </w:tblPr>
       <w:tblGrid>
-        <w:gridCol w:w="3760"/>
-        <w:gridCol w:w="3472"/>
-        <w:gridCol w:w="3597"/>
+        <w:gridCol w:w="3764"/>
+        <w:gridCol w:w="3477"/>
+        <w:gridCol w:w="3575"/>
       </w:tblGrid>
       <w:tr>
         <w:trPr>
-          <w:trHeight w:val="230"/>
+          <w:trHeight w:val="259"/>
         </w:trPr>
         <w:tc>
           <w:tcPr>
-            <w:tcW w:w="3760" w:type="dxa"/>
+            <w:tcW w:w="3764" w:type="dxa"/>
           </w:tcPr>
           <w:p>
             <w:pPr>
-              <w:ind w:left="57"/>
               <w:rPr>
                 <w:rFonts w:ascii="Times New Roman" w:hAnsi="Times New Roman" w:cs="Times New Roman"/>
-                <w:b/>
                 <w:sz w:val="22"/>
                 <w:szCs w:val="22"/>
                 <w:lang w:eastAsia="zh-CN"/>
@@ -730,18 +895,18 @@
                 <w:szCs w:val="22"/>
                 <w:lang w:eastAsia="zh-CN"/>
               </w:rPr>
-              <w:t>Beijing PM2.5/PM10 Prediction</w:t>
+              <w:t>DataCVG Shanghai</w:t>
             </w:r>
           </w:p>
         </w:tc>
         <w:tc>
           <w:tcPr>
-            <w:tcW w:w="3472" w:type="dxa"/>
+            <w:tcW w:w="3477" w:type="dxa"/>
           </w:tcPr>
           <w:p>
             <w:pPr>
               <w:rPr>
-                <w:rFonts w:ascii="Times New Roman" w:eastAsia="DengXian" w:hAnsi="Times New Roman" w:cs="Times New Roman"/>
+                <w:rFonts w:ascii="Times New Roman" w:hAnsi="Times New Roman" w:cs="Times New Roman"/>
                 <w:sz w:val="22"/>
                 <w:szCs w:val="22"/>
                 <w:lang w:eastAsia="zh-CN"/>
@@ -749,24 +914,24 @@
             </w:pPr>
             <w:r>
               <w:rPr>
-                <w:rFonts w:ascii="Times New Roman" w:eastAsia="DengXian" w:hAnsi="Times New Roman" w:cs="Times New Roman" w:hint="eastAsia"/>
+                <w:rFonts w:ascii="Times New Roman" w:hAnsi="Times New Roman" w:cs="Times New Roman" w:hint="eastAsia"/>
                 <w:sz w:val="22"/>
                 <w:szCs w:val="22"/>
                 <w:lang w:eastAsia="zh-CN"/>
               </w:rPr>
-              <w:t>Project Leader</w:t>
+              <w:t>Intern</w:t>
             </w:r>
           </w:p>
         </w:tc>
         <w:tc>
           <w:tcPr>
-            <w:tcW w:w="3597" w:type="dxa"/>
+            <w:tcW w:w="3575" w:type="dxa"/>
           </w:tcPr>
           <w:p>
             <w:pPr>
               <w:jc w:val="right"/>
               <w:rPr>
-                <w:rFonts w:ascii="Times New Roman" w:eastAsia="DengXian" w:hAnsi="Times New Roman" w:cs="Times New Roman"/>
+                <w:rFonts w:ascii="Times New Roman" w:hAnsi="Times New Roman" w:cs="Times New Roman"/>
                 <w:i/>
                 <w:sz w:val="22"/>
                 <w:szCs w:val="22"/>
@@ -775,17 +940,17 @@
             </w:pPr>
             <w:r>
               <w:rPr>
-                <w:rFonts w:ascii="Times New Roman" w:eastAsia="DengXian" w:hAnsi="Times New Roman" w:cs="Times New Roman" w:hint="eastAsia"/>
+                <w:rFonts w:ascii="Times New Roman" w:hAnsi="Times New Roman" w:cs="Times New Roman" w:hint="eastAsia"/>
                 <w:i/>
                 <w:sz w:val="22"/>
                 <w:szCs w:val="22"/>
                 <w:lang w:eastAsia="zh-CN"/>
               </w:rPr>
-              <w:t xml:space="preserve">Nov 2021 </w:t>
+              <w:t xml:space="preserve">May 2021 </w:t>
             </w:r>
             <w:r>
               <w:rPr>
-                <w:rFonts w:ascii="Times New Roman" w:eastAsia="DengXian" w:hAnsi="Times New Roman" w:cs="Times New Roman"/>
+                <w:rFonts w:ascii="Times New Roman" w:hAnsi="Times New Roman" w:cs="Times New Roman"/>
                 <w:i/>
                 <w:sz w:val="22"/>
                 <w:szCs w:val="22"/>
@@ -795,13 +960,13 @@
             </w:r>
             <w:r>
               <w:rPr>
-                <w:rFonts w:ascii="Times New Roman" w:eastAsia="DengXian" w:hAnsi="Times New Roman" w:cs="Times New Roman" w:hint="eastAsia"/>
+                <w:rFonts w:ascii="Times New Roman" w:hAnsi="Times New Roman" w:cs="Times New Roman" w:hint="eastAsia"/>
                 <w:i/>
                 <w:sz w:val="22"/>
                 <w:szCs w:val="22"/>
                 <w:lang w:eastAsia="zh-CN"/>
               </w:rPr>
-              <w:t xml:space="preserve"> Dec 2021</w:t>
+              <w:t xml:space="preserve"> Aug 2021</w:t>
             </w:r>
           </w:p>
         </w:tc>
@@ -812,7 +977,7 @@
         <w:pStyle w:val="ListParagraph"/>
         <w:numPr>
           <w:ilvl w:val="0"/>
-          <w:numId w:val="20"/>
+          <w:numId w:val="18"/>
         </w:numPr>
         <w:rPr>
           <w:rFonts w:ascii="Times New Roman" w:hAnsi="Times New Roman" w:cs="Times New Roman"/>
@@ -828,7 +993,54 @@
           <w:szCs w:val="22"/>
           <w:lang w:eastAsia="zh-CN"/>
         </w:rPr>
-        <w:t xml:space="preserve">Lead and </w:t>
+        <w:t xml:space="preserve">Performed extract-transform-load (ETL) using </w:t>
+      </w:r>
+      <w:r>
+        <w:rPr>
+          <w:rFonts w:ascii="Times New Roman" w:hAnsi="Times New Roman" w:cs="Times New Roman" w:hint="eastAsia"/>
+          <w:i/>
+          <w:sz w:val="22"/>
+          <w:szCs w:val="22"/>
+          <w:lang w:eastAsia="zh-CN"/>
+        </w:rPr>
+        <w:t>Kettle</w:t>
+      </w:r>
+      <w:r>
+        <w:rPr>
+          <w:rFonts w:ascii="Times New Roman" w:hAnsi="Times New Roman" w:cs="Times New Roman" w:hint="eastAsia"/>
+          <w:sz w:val="22"/>
+          <w:szCs w:val="22"/>
+          <w:lang w:eastAsia="zh-CN"/>
+        </w:rPr>
+        <w:t xml:space="preserve"> and </w:t>
+      </w:r>
+      <w:r>
+        <w:rPr>
+          <w:rFonts w:ascii="Times New Roman" w:hAnsi="Times New Roman" w:cs="Times New Roman" w:hint="eastAsia"/>
+          <w:i/>
+          <w:sz w:val="22"/>
+          <w:szCs w:val="22"/>
+          <w:lang w:eastAsia="zh-CN"/>
+        </w:rPr>
+        <w:t>MySQL</w:t>
+      </w:r>
+      <w:r>
+        <w:rPr>
+          <w:rFonts w:ascii="Times New Roman" w:hAnsi="Times New Roman" w:cs="Times New Roman" w:hint="eastAsia"/>
+          <w:sz w:val="22"/>
+          <w:szCs w:val="22"/>
+          <w:lang w:eastAsia="zh-CN"/>
+        </w:rPr>
+        <w:t>.</w:t>
+      </w:r>
+      <w:r>
+        <w:rPr>
+          <w:rFonts w:ascii="Times New Roman" w:hAnsi="Times New Roman" w:cs="Times New Roman" w:hint="eastAsia"/>
+          <w:sz w:val="22"/>
+          <w:szCs w:val="22"/>
+          <w:lang w:eastAsia="zh-CN"/>
+        </w:rPr>
+        <w:t xml:space="preserve"> </w:t>
       </w:r>
       <w:r>
         <w:rPr>
@@ -837,16 +1049,25 @@
           <w:szCs w:val="22"/>
           <w:lang w:eastAsia="zh-CN"/>
         </w:rPr>
-        <w:t>coordinated</w:t>
-      </w:r>
-      <w:r>
-        <w:rPr>
-          <w:rFonts w:ascii="Times New Roman" w:hAnsi="Times New Roman" w:cs="Times New Roman" w:hint="eastAsia"/>
-          <w:sz w:val="22"/>
-          <w:szCs w:val="22"/>
-          <w:lang w:eastAsia="zh-CN"/>
-        </w:rPr>
-        <w:t xml:space="preserve"> group of 3, aimed to predict the real-time measurement of PM2.5/PM10in Beijing using imported data (30,000 rows, 12 features) from Beijing Environmental Monitoring Center between 2013 and 2017; </w:t>
+        <w:t>►</w:t>
+      </w:r>
+      <w:r>
+        <w:rPr>
+          <w:rFonts w:ascii="Times New Roman" w:hAnsi="Times New Roman" w:cs="Times New Roman" w:hint="eastAsia"/>
+          <w:sz w:val="22"/>
+          <w:szCs w:val="22"/>
+          <w:lang w:eastAsia="zh-CN"/>
+        </w:rPr>
+        <w:t>C</w:t>
+      </w:r>
+      <w:r>
+        <w:rPr>
+          <w:rFonts w:ascii="Times New Roman" w:hAnsi="Times New Roman" w:cs="Times New Roman" w:hint="eastAsia"/>
+          <w:sz w:val="22"/>
+          <w:szCs w:val="22"/>
+          <w:lang w:eastAsia="zh-CN"/>
+        </w:rPr>
+        <w:t xml:space="preserve">ombine outdated spreadsheets from two data sources (300+ spreadsheets) onto an updated data source. </w:t>
       </w:r>
     </w:p>
     <w:p>
@@ -870,7 +1091,7 @@
           <w:szCs w:val="22"/>
           <w:lang w:eastAsia="zh-CN"/>
         </w:rPr>
-        <w:t xml:space="preserve">We performed robust EDA through visualizing univariate distribution, </w:t>
+        <w:t xml:space="preserve">Constructed the architecture of </w:t>
       </w:r>
       <w:r>
         <w:rPr>
@@ -879,16 +1100,16 @@
           <w:szCs w:val="22"/>
           <w:lang w:eastAsia="zh-CN"/>
         </w:rPr>
-        <w:t>bivariate</w:t>
-      </w:r>
-      <w:r>
-        <w:rPr>
-          <w:rFonts w:ascii="Times New Roman" w:hAnsi="Times New Roman" w:cs="Times New Roman" w:hint="eastAsia"/>
-          <w:sz w:val="22"/>
-          <w:szCs w:val="22"/>
-          <w:lang w:eastAsia="zh-CN"/>
-        </w:rPr>
-        <w:t xml:space="preserve"> relation, and interaction </w:t>
+        <w:t>destination</w:t>
+      </w:r>
+      <w:r>
+        <w:rPr>
+          <w:rFonts w:ascii="Times New Roman" w:hAnsi="Times New Roman" w:cs="Times New Roman" w:hint="eastAsia"/>
+          <w:sz w:val="22"/>
+          <w:szCs w:val="22"/>
+          <w:lang w:eastAsia="zh-CN"/>
+        </w:rPr>
+        <w:t xml:space="preserve"> </w:t>
       </w:r>
       <w:r>
         <w:rPr>
@@ -897,16 +1118,34 @@
           <w:szCs w:val="22"/>
           <w:lang w:eastAsia="zh-CN"/>
         </w:rPr>
-        <w:t>significance</w:t>
-      </w:r>
-      <w:r>
-        <w:rPr>
-          <w:rFonts w:ascii="Times New Roman" w:hAnsi="Times New Roman" w:cs="Times New Roman" w:hint="eastAsia"/>
-          <w:sz w:val="22"/>
-          <w:szCs w:val="22"/>
-          <w:lang w:eastAsia="zh-CN"/>
-        </w:rPr>
-        <w:t xml:space="preserve">; employed AIC with backward stepwise selection for feature </w:t>
+        <w:t>spreadsheets</w:t>
+      </w:r>
+      <w:r>
+        <w:rPr>
+          <w:rFonts w:ascii="Times New Roman" w:hAnsi="Times New Roman" w:cs="Times New Roman" w:hint="eastAsia"/>
+          <w:sz w:val="22"/>
+          <w:szCs w:val="22"/>
+          <w:lang w:eastAsia="zh-CN"/>
+        </w:rPr>
+        <w:t xml:space="preserve"> by handpicking 3~5 primary keys along w</w:t>
+      </w:r>
+      <w:r>
+        <w:rPr>
+          <w:rFonts w:ascii="Times New Roman" w:hAnsi="Times New Roman" w:cs="Times New Roman" w:hint="eastAsia"/>
+          <w:sz w:val="22"/>
+          <w:szCs w:val="22"/>
+          <w:lang w:eastAsia="zh-CN"/>
+        </w:rPr>
+        <w:t>ith necessary metadata columns.</w:t>
+      </w:r>
+      <w:r>
+        <w:rPr>
+          <w:rFonts w:ascii="Times New Roman" w:hAnsi="Times New Roman" w:cs="Times New Roman" w:hint="eastAsia"/>
+          <w:sz w:val="22"/>
+          <w:szCs w:val="22"/>
+          <w:lang w:eastAsia="zh-CN"/>
+        </w:rPr>
+        <w:t xml:space="preserve"> </w:t>
       </w:r>
       <w:r>
         <w:rPr>
@@ -915,16 +1154,196 @@
           <w:szCs w:val="22"/>
           <w:lang w:eastAsia="zh-CN"/>
         </w:rPr>
-        <w:t>engineering</w:t>
-      </w:r>
-      <w:r>
-        <w:rPr>
-          <w:rFonts w:ascii="Times New Roman" w:hAnsi="Times New Roman" w:cs="Times New Roman" w:hint="eastAsia"/>
-          <w:sz w:val="22"/>
-          <w:szCs w:val="22"/>
-          <w:lang w:eastAsia="zh-CN"/>
-        </w:rPr>
-        <w:t>; arrived with two models that was carefully diagnosed for model assumption and outliers.</w:t>
+        <w:t>►</w:t>
+      </w:r>
+      <w:r>
+        <w:rPr>
+          <w:rFonts w:ascii="Times New Roman" w:hAnsi="Times New Roman" w:cs="Times New Roman" w:hint="eastAsia"/>
+          <w:sz w:val="22"/>
+          <w:szCs w:val="22"/>
+          <w:lang w:eastAsia="zh-CN"/>
+        </w:rPr>
+        <w:t>R</w:t>
+      </w:r>
+      <w:r>
+        <w:rPr>
+          <w:rFonts w:ascii="Times New Roman" w:hAnsi="Times New Roman" w:cs="Times New Roman" w:hint="eastAsia"/>
+          <w:sz w:val="22"/>
+          <w:szCs w:val="22"/>
+          <w:lang w:eastAsia="zh-CN"/>
+        </w:rPr>
+        <w:t>e</w:t>
+      </w:r>
+      <w:r>
+        <w:rPr>
+          <w:rFonts w:ascii="Times New Roman" w:hAnsi="Times New Roman" w:cs="Times New Roman"/>
+          <w:sz w:val="22"/>
+          <w:szCs w:val="22"/>
+          <w:lang w:eastAsia="zh-CN"/>
+        </w:rPr>
+        <w:t>engineered</w:t>
+      </w:r>
+      <w:r>
+        <w:rPr>
+          <w:rFonts w:ascii="Times New Roman" w:hAnsi="Times New Roman" w:cs="Times New Roman" w:hint="eastAsia"/>
+          <w:sz w:val="22"/>
+          <w:szCs w:val="22"/>
+          <w:lang w:eastAsia="zh-CN"/>
+        </w:rPr>
+        <w:t xml:space="preserve"> </w:t>
+      </w:r>
+      <w:r>
+        <w:rPr>
+          <w:rFonts w:ascii="Times New Roman" w:hAnsi="Times New Roman" w:cs="Times New Roman"/>
+          <w:sz w:val="22"/>
+          <w:szCs w:val="22"/>
+          <w:lang w:eastAsia="zh-CN"/>
+        </w:rPr>
+        <w:t xml:space="preserve">incompatible columns through grouping rows, pivoting columns, and </w:t>
+      </w:r>
+      <w:r>
+        <w:rPr>
+          <w:rFonts w:ascii="Times New Roman" w:hAnsi="Times New Roman" w:cs="Times New Roman"/>
+          <w:sz w:val="22"/>
+          <w:szCs w:val="22"/>
+          <w:lang w:eastAsia="zh-CN"/>
+        </w:rPr>
+        <w:t>modifying column datatypes.</w:t>
+      </w:r>
+      <w:r>
+        <w:rPr>
+          <w:rFonts w:ascii="Times New Roman" w:hAnsi="Times New Roman" w:cs="Times New Roman" w:hint="eastAsia"/>
+          <w:sz w:val="22"/>
+          <w:szCs w:val="22"/>
+          <w:lang w:eastAsia="zh-CN"/>
+        </w:rPr>
+        <w:t xml:space="preserve"> </w:t>
+      </w:r>
+      <w:r>
+        <w:rPr>
+          <w:rFonts w:ascii="Times New Roman" w:hAnsi="Times New Roman" w:cs="Times New Roman"/>
+          <w:sz w:val="22"/>
+          <w:szCs w:val="22"/>
+          <w:lang w:eastAsia="zh-CN"/>
+        </w:rPr>
+        <w:t>►</w:t>
+      </w:r>
+      <w:r>
+        <w:rPr>
+          <w:rFonts w:ascii="Times New Roman" w:hAnsi="Times New Roman" w:cs="Times New Roman" w:hint="eastAsia"/>
+          <w:sz w:val="22"/>
+          <w:szCs w:val="22"/>
+          <w:lang w:eastAsia="zh-CN"/>
+        </w:rPr>
+        <w:t>L</w:t>
+      </w:r>
+      <w:r>
+        <w:rPr>
+          <w:rFonts w:ascii="Times New Roman" w:hAnsi="Times New Roman" w:cs="Times New Roman" w:hint="eastAsia"/>
+          <w:sz w:val="22"/>
+          <w:szCs w:val="22"/>
+          <w:lang w:eastAsia="zh-CN"/>
+        </w:rPr>
+        <w:t xml:space="preserve">oaded the final results through </w:t>
+      </w:r>
+      <w:r>
+        <w:rPr>
+          <w:rFonts w:ascii="Times New Roman" w:hAnsi="Times New Roman" w:cs="Times New Roman"/>
+          <w:sz w:val="22"/>
+          <w:szCs w:val="22"/>
+          <w:lang w:eastAsia="zh-CN"/>
+        </w:rPr>
+        <w:t xml:space="preserve">merging transformed spreadsheets </w:t>
+      </w:r>
+      <w:r>
+        <w:rPr>
+          <w:rFonts w:ascii="Times New Roman" w:hAnsi="Times New Roman" w:cs="Times New Roman" w:hint="eastAsia"/>
+          <w:sz w:val="22"/>
+          <w:szCs w:val="22"/>
+          <w:lang w:eastAsia="zh-CN"/>
+        </w:rPr>
+        <w:t>by matching primary keys.</w:t>
+      </w:r>
+      <w:r>
+        <w:rPr>
+          <w:rFonts w:ascii="Times New Roman" w:hAnsi="Times New Roman" w:cs="Times New Roman" w:hint="eastAsia"/>
+          <w:sz w:val="22"/>
+          <w:szCs w:val="22"/>
+          <w:lang w:eastAsia="zh-CN"/>
+        </w:rPr>
+        <w:t xml:space="preserve"> </w:t>
+      </w:r>
+      <w:r>
+        <w:rPr>
+          <w:rFonts w:ascii="Times New Roman" w:hAnsi="Times New Roman" w:cs="Times New Roman"/>
+          <w:sz w:val="22"/>
+          <w:szCs w:val="22"/>
+          <w:lang w:eastAsia="zh-CN"/>
+        </w:rPr>
+        <w:t>►</w:t>
+      </w:r>
+      <w:r>
+        <w:rPr>
+          <w:rFonts w:ascii="Times New Roman" w:hAnsi="Times New Roman" w:cs="Times New Roman" w:hint="eastAsia"/>
+          <w:sz w:val="22"/>
+          <w:szCs w:val="22"/>
+          <w:lang w:eastAsia="zh-CN"/>
+        </w:rPr>
+        <w:t>D</w:t>
+      </w:r>
+      <w:r>
+        <w:rPr>
+          <w:rFonts w:ascii="Times New Roman" w:hAnsi="Times New Roman" w:cs="Times New Roman" w:hint="eastAsia"/>
+          <w:sz w:val="22"/>
+          <w:szCs w:val="22"/>
+          <w:lang w:eastAsia="zh-CN"/>
+        </w:rPr>
+        <w:t xml:space="preserve">ebugged the final data through a series of rigorous </w:t>
+      </w:r>
+      <w:r>
+        <w:rPr>
+          <w:rFonts w:ascii="Times New Roman" w:hAnsi="Times New Roman" w:cs="Times New Roman"/>
+          <w:sz w:val="22"/>
+          <w:szCs w:val="22"/>
+          <w:lang w:eastAsia="zh-CN"/>
+        </w:rPr>
+        <w:t>diagnostics</w:t>
+      </w:r>
+      <w:r>
+        <w:rPr>
+          <w:rFonts w:ascii="Times New Roman" w:hAnsi="Times New Roman" w:cs="Times New Roman" w:hint="eastAsia"/>
+          <w:sz w:val="22"/>
+          <w:szCs w:val="22"/>
+          <w:lang w:eastAsia="zh-CN"/>
+        </w:rPr>
+        <w:t xml:space="preserve"> for any </w:t>
+      </w:r>
+      <w:r>
+        <w:rPr>
+          <w:rFonts w:ascii="Times New Roman" w:hAnsi="Times New Roman" w:cs="Times New Roman"/>
+          <w:sz w:val="22"/>
+          <w:szCs w:val="22"/>
+          <w:lang w:eastAsia="zh-CN"/>
+        </w:rPr>
+        <w:t>architectural</w:t>
+      </w:r>
+      <w:r>
+        <w:rPr>
+          <w:rFonts w:ascii="Times New Roman" w:hAnsi="Times New Roman" w:cs="Times New Roman" w:hint="eastAsia"/>
+          <w:sz w:val="22"/>
+          <w:szCs w:val="22"/>
+          <w:lang w:eastAsia="zh-CN"/>
+        </w:rPr>
+        <w:t xml:space="preserve"> failures.</w:t>
+      </w:r>
+      <w:r>
+        <w:rPr>
+          <w:rFonts w:ascii="Times New Roman" w:hAnsi="Times New Roman" w:cs="Times New Roman"/>
+          <w:sz w:val="22"/>
+          <w:szCs w:val="22"/>
+          <w:lang w:eastAsia="zh-CN"/>
+        </w:rPr>
+        <w:t xml:space="preserve"> </w:t>
       </w:r>
     </w:p>
     <w:p>
@@ -935,20 +1354,62 @@
           <w:numId w:val="20"/>
         </w:numPr>
         <w:rPr>
-          <w:rFonts w:ascii="Times New Roman" w:hAnsi="Times New Roman" w:cs="Times New Roman"/>
-          <w:sz w:val="22"/>
-          <w:szCs w:val="22"/>
-          <w:lang w:eastAsia="zh-CN"/>
-        </w:rPr>
-      </w:pPr>
-      <w:r>
-        <w:rPr>
-          <w:rFonts w:ascii="Times New Roman" w:hAnsi="Times New Roman" w:cs="Times New Roman" w:hint="eastAsia"/>
-          <w:sz w:val="22"/>
-          <w:szCs w:val="22"/>
-          <w:lang w:eastAsia="zh-CN"/>
-        </w:rPr>
-        <w:t xml:space="preserve">We tested our models, which achieved final RMSE of 0.6, and constructed prediction intervals. We presented the result in a report with detailed description and diagrams. </w:t>
+          <w:rFonts w:ascii="Times New Roman" w:hAnsi="Times New Roman" w:cs="Times New Roman" w:hint="eastAsia"/>
+          <w:sz w:val="22"/>
+          <w:szCs w:val="22"/>
+          <w:lang w:eastAsia="zh-CN"/>
+        </w:rPr>
+      </w:pPr>
+      <w:r>
+        <w:rPr>
+          <w:rFonts w:ascii="Times New Roman" w:hAnsi="Times New Roman" w:cs="Times New Roman" w:hint="eastAsia"/>
+          <w:sz w:val="22"/>
+          <w:szCs w:val="22"/>
+          <w:lang w:eastAsia="zh-CN"/>
+        </w:rPr>
+        <w:t xml:space="preserve">The ETL project had helped the client, Fosun Pharma, to upgrade onto the newest, higher performing database system. </w:t>
+      </w:r>
+    </w:p>
+    <w:p>
+      <w:pPr>
+        <w:ind w:left="57"/>
+        <w:rPr>
+          <w:rFonts w:ascii="Times New Roman" w:hAnsi="Times New Roman" w:cs="Times New Roman" w:hint="eastAsia"/>
+          <w:sz w:val="10"/>
+          <w:szCs w:val="22"/>
+          <w:lang w:eastAsia="zh-CN"/>
+        </w:rPr>
+      </w:pPr>
+    </w:p>
+    <w:p>
+      <w:pPr>
+        <w:pBdr>
+          <w:bottom w:val="single" w:sz="4" w:space="1" w:color="auto"/>
+        </w:pBdr>
+        <w:rPr>
+          <w:rFonts w:ascii="Times New Roman" w:eastAsia="DengXian" w:hAnsi="Times New Roman" w:cs="Times New Roman"/>
+          <w:b/>
+          <w:szCs w:val="22"/>
+          <w:lang w:eastAsia="zh-CN"/>
+        </w:rPr>
+      </w:pPr>
+      <w:r>
+        <w:rPr>
+          <w:rFonts w:ascii="Times New Roman" w:eastAsia="DengXian" w:hAnsi="Times New Roman" w:cs="Times New Roman" w:hint="eastAsia"/>
+          <w:b/>
+          <w:szCs w:val="22"/>
+          <w:lang w:eastAsia="zh-CN"/>
+        </w:rPr>
+        <w:t>Personal Experience</w:t>
+      </w:r>
+      <w:r>
+        <w:rPr>
+          <w:rFonts w:ascii="Times New Roman" w:hAnsi="Times New Roman" w:cs="Times New Roman" w:hint="eastAsia"/>
+          <w:sz w:val="22"/>
+          <w:szCs w:val="22"/>
+          <w:lang w:eastAsia="zh-CN"/>
+        </w:rPr>
+        <w:t xml:space="preserve"> </w:t>
       </w:r>
     </w:p>
     <w:tbl>
@@ -973,7 +1434,7 @@
       </w:tblGrid>
       <w:tr>
         <w:trPr>
-          <w:trHeight w:val="214"/>
+          <w:trHeight w:val="112"/>
         </w:trPr>
         <w:tc>
           <w:tcPr>
@@ -1123,7 +1584,16 @@
           <w:szCs w:val="22"/>
           <w:lang w:eastAsia="zh-CN"/>
         </w:rPr>
-        <w:t>Self-initiated, interest-driven, data-centered project on the RPG game Genshin Impact:</w:t>
+        <w:t xml:space="preserve">Self-initiated, interest-driven, data-centered project on the RPG game </w:t>
+      </w:r>
+      <w:r>
+        <w:rPr>
+          <w:rFonts w:ascii="Times New Roman" w:hAnsi="Times New Roman" w:cs="Times New Roman" w:hint="eastAsia"/>
+          <w:sz w:val="22"/>
+          <w:szCs w:val="22"/>
+          <w:lang w:eastAsia="zh-CN"/>
+        </w:rPr>
+        <w:t>Genshin Impact.</w:t>
       </w:r>
     </w:p>
     <w:p>
@@ -1183,16 +1653,7 @@
           <w:szCs w:val="22"/>
           <w:lang w:eastAsia="zh-CN"/>
         </w:rPr>
-        <w:t xml:space="preserve">: </w:t>
-      </w:r>
-      <w:r>
-        <w:rPr>
-          <w:rFonts w:ascii="Times New Roman" w:hAnsi="Times New Roman" w:cs="Times New Roman" w:hint="eastAsia"/>
-          <w:sz w:val="22"/>
-          <w:szCs w:val="22"/>
-          <w:lang w:eastAsia="zh-CN"/>
-        </w:rPr>
-        <w:t>Predicted the game</w:t>
+        <w:t>: Predicted the game</w:t>
       </w:r>
       <w:r>
         <w:rPr>
@@ -1210,7 +1671,73 @@
           <w:szCs w:val="22"/>
           <w:lang w:eastAsia="zh-CN"/>
         </w:rPr>
-        <w:t xml:space="preserve">s underlying damage mechanism using linear regression with stochastic regressors and feature mapping (16 features); collected data through 500+ in-game simulations, and initialized the model with </w:t>
+        <w:t xml:space="preserve">s underlying damage mechanism using </w:t>
+      </w:r>
+      <w:r>
+        <w:rPr>
+          <w:rFonts w:ascii="Times New Roman" w:hAnsi="Times New Roman" w:cs="Times New Roman" w:hint="eastAsia"/>
+          <w:i/>
+          <w:sz w:val="22"/>
+          <w:szCs w:val="22"/>
+          <w:lang w:eastAsia="zh-CN"/>
+        </w:rPr>
+        <w:t xml:space="preserve">linear regression </w:t>
+      </w:r>
+      <w:r>
+        <w:rPr>
+          <w:rFonts w:ascii="Times New Roman" w:hAnsi="Times New Roman" w:cs="Times New Roman" w:hint="eastAsia"/>
+          <w:sz w:val="22"/>
+          <w:szCs w:val="22"/>
+          <w:lang w:eastAsia="zh-CN"/>
+        </w:rPr>
+        <w:t xml:space="preserve">with </w:t>
+      </w:r>
+      <w:r>
+        <w:rPr>
+          <w:rFonts w:ascii="Times New Roman" w:hAnsi="Times New Roman" w:cs="Times New Roman" w:hint="eastAsia"/>
+          <w:i/>
+          <w:sz w:val="22"/>
+          <w:szCs w:val="22"/>
+          <w:lang w:eastAsia="zh-CN"/>
+        </w:rPr>
+        <w:t>stochastic regressors</w:t>
+      </w:r>
+      <w:r>
+        <w:rPr>
+          <w:rFonts w:ascii="Times New Roman" w:hAnsi="Times New Roman" w:cs="Times New Roman" w:hint="eastAsia"/>
+          <w:sz w:val="22"/>
+          <w:szCs w:val="22"/>
+          <w:lang w:eastAsia="zh-CN"/>
+        </w:rPr>
+        <w:t xml:space="preserve"> and</w:t>
+      </w:r>
+      <w:r>
+        <w:rPr>
+          <w:rFonts w:ascii="Times New Roman" w:hAnsi="Times New Roman" w:cs="Times New Roman" w:hint="eastAsia"/>
+          <w:sz w:val="22"/>
+          <w:szCs w:val="22"/>
+          <w:lang w:eastAsia="zh-CN"/>
+        </w:rPr>
+        <w:t xml:space="preserve"> </w:t>
+      </w:r>
+      <w:r>
+        <w:rPr>
+          <w:rFonts w:ascii="Times New Roman" w:hAnsi="Times New Roman" w:cs="Times New Roman" w:hint="eastAsia"/>
+          <w:i/>
+          <w:sz w:val="22"/>
+          <w:szCs w:val="22"/>
+          <w:lang w:eastAsia="zh-CN"/>
+        </w:rPr>
+        <w:t>feature mapping</w:t>
+      </w:r>
+      <w:r>
+        <w:rPr>
+          <w:rFonts w:ascii="Times New Roman" w:hAnsi="Times New Roman" w:cs="Times New Roman" w:hint="eastAsia"/>
+          <w:sz w:val="22"/>
+          <w:szCs w:val="22"/>
+          <w:lang w:eastAsia="zh-CN"/>
+        </w:rPr>
+        <w:t xml:space="preserve"> (16 features</w:t>
       </w:r>
       <w:r>
         <w:rPr>
@@ -1219,6 +1746,51 @@
           <w:szCs w:val="22"/>
           <w:lang w:eastAsia="zh-CN"/>
         </w:rPr>
+        <w:t>).</w:t>
+      </w:r>
+      <w:r>
+        <w:rPr>
+          <w:rFonts w:ascii="Cambria" w:eastAsia="Cambria" w:hAnsi="Cambria" w:cs="Cambria" w:hint="eastAsia"/>
+          <w:sz w:val="22"/>
+          <w:szCs w:val="22"/>
+          <w:lang w:eastAsia="zh-CN"/>
+        </w:rPr>
+        <w:t xml:space="preserve"> </w:t>
+      </w:r>
+      <w:r>
+        <w:rPr>
+          <w:rFonts w:ascii="Times New Roman" w:hAnsi="Times New Roman" w:cs="Times New Roman"/>
+          <w:sz w:val="22"/>
+          <w:szCs w:val="22"/>
+          <w:lang w:eastAsia="zh-CN"/>
+        </w:rPr>
+        <w:t>►</w:t>
+      </w:r>
+      <w:r>
+        <w:rPr>
+          <w:rFonts w:ascii="Times New Roman" w:hAnsi="Times New Roman" w:cs="Times New Roman" w:hint="eastAsia"/>
+          <w:sz w:val="22"/>
+          <w:szCs w:val="22"/>
+          <w:lang w:eastAsia="zh-CN"/>
+        </w:rPr>
+        <w:t>C</w:t>
+      </w:r>
+      <w:r>
+        <w:rPr>
+          <w:rFonts w:ascii="Times New Roman" w:hAnsi="Times New Roman" w:cs="Times New Roman" w:hint="eastAsia"/>
+          <w:sz w:val="22"/>
+          <w:szCs w:val="22"/>
+          <w:lang w:eastAsia="zh-CN"/>
+        </w:rPr>
+        <w:t xml:space="preserve">ollected data through 500+ in-game simulations, and initialized the model with </w:t>
+      </w:r>
+      <w:r>
+        <w:rPr>
+          <w:rFonts w:ascii="Times New Roman" w:hAnsi="Times New Roman" w:cs="Times New Roman"/>
+          <w:sz w:val="22"/>
+          <w:szCs w:val="22"/>
+          <w:lang w:eastAsia="zh-CN"/>
+        </w:rPr>
         <w:t>naïve</w:t>
       </w:r>
       <w:r>
@@ -1228,7 +1800,54 @@
           <w:szCs w:val="22"/>
           <w:lang w:eastAsia="zh-CN"/>
         </w:rPr>
-        <w:t xml:space="preserve"> feature map functions and finalized the feature map function through cross validation; achieved prediction error close to 0. Displayed the final model through web app using the shinyapp package in </w:t>
+        <w:t xml:space="preserve"> </w:t>
+      </w:r>
+      <w:r>
+        <w:rPr>
+          <w:rFonts w:ascii="Times New Roman" w:hAnsi="Times New Roman" w:cs="Times New Roman" w:hint="eastAsia"/>
+          <w:i/>
+          <w:sz w:val="22"/>
+          <w:szCs w:val="22"/>
+          <w:lang w:eastAsia="zh-CN"/>
+        </w:rPr>
+        <w:t>feature map functions</w:t>
+      </w:r>
+      <w:r>
+        <w:rPr>
+          <w:rFonts w:ascii="Times New Roman" w:hAnsi="Times New Roman" w:cs="Times New Roman" w:hint="eastAsia"/>
+          <w:sz w:val="22"/>
+          <w:szCs w:val="22"/>
+          <w:lang w:eastAsia="zh-CN"/>
+        </w:rPr>
+        <w:t xml:space="preserve"> and finalized the feature map function through </w:t>
+      </w:r>
+      <w:r>
+        <w:rPr>
+          <w:rFonts w:ascii="Times New Roman" w:hAnsi="Times New Roman" w:cs="Times New Roman" w:hint="eastAsia"/>
+          <w:i/>
+          <w:sz w:val="22"/>
+          <w:szCs w:val="22"/>
+          <w:lang w:eastAsia="zh-CN"/>
+        </w:rPr>
+        <w:t>cross validation</w:t>
+      </w:r>
+      <w:r>
+        <w:rPr>
+          <w:rFonts w:ascii="Times New Roman" w:hAnsi="Times New Roman" w:cs="Times New Roman" w:hint="eastAsia"/>
+          <w:sz w:val="22"/>
+          <w:szCs w:val="22"/>
+          <w:lang w:eastAsia="zh-CN"/>
+        </w:rPr>
+        <w:t>.</w:t>
+      </w:r>
+      <w:r>
+        <w:rPr>
+          <w:rFonts w:ascii="Times New Roman" w:hAnsi="Times New Roman" w:cs="Times New Roman" w:hint="eastAsia"/>
+          <w:sz w:val="22"/>
+          <w:szCs w:val="22"/>
+          <w:lang w:eastAsia="zh-CN"/>
+        </w:rPr>
+        <w:t xml:space="preserve"> </w:t>
       </w:r>
       <w:r>
         <w:rPr>
@@ -1237,6 +1856,99 @@
           <w:szCs w:val="22"/>
           <w:lang w:eastAsia="zh-CN"/>
         </w:rPr>
+        <w:t>►</w:t>
+      </w:r>
+      <w:r>
+        <w:rPr>
+          <w:rFonts w:ascii="Times New Roman" w:hAnsi="Times New Roman" w:cs="Times New Roman" w:hint="eastAsia"/>
+          <w:sz w:val="22"/>
+          <w:szCs w:val="22"/>
+          <w:lang w:eastAsia="zh-CN"/>
+        </w:rPr>
+        <w:t>A</w:t>
+      </w:r>
+      <w:r>
+        <w:rPr>
+          <w:rFonts w:ascii="Times New Roman" w:hAnsi="Times New Roman" w:cs="Times New Roman" w:hint="eastAsia"/>
+          <w:sz w:val="22"/>
+          <w:szCs w:val="22"/>
+          <w:lang w:eastAsia="zh-CN"/>
+        </w:rPr>
+        <w:t xml:space="preserve">chieved </w:t>
+      </w:r>
+      <w:r>
+        <w:rPr>
+          <w:rFonts w:ascii="Times New Roman" w:hAnsi="Times New Roman" w:cs="Times New Roman" w:hint="eastAsia"/>
+          <w:i/>
+          <w:sz w:val="22"/>
+          <w:szCs w:val="22"/>
+          <w:lang w:eastAsia="zh-CN"/>
+        </w:rPr>
+        <w:t>prediction error</w:t>
+      </w:r>
+      <w:r>
+        <w:rPr>
+          <w:rFonts w:ascii="Times New Roman" w:hAnsi="Times New Roman" w:cs="Times New Roman" w:hint="eastAsia"/>
+          <w:sz w:val="22"/>
+          <w:szCs w:val="22"/>
+          <w:lang w:eastAsia="zh-CN"/>
+        </w:rPr>
+        <w:t xml:space="preserve"> close to 0.</w:t>
+      </w:r>
+      <w:r>
+        <w:rPr>
+          <w:rFonts w:ascii="Times New Roman" w:hAnsi="Times New Roman" w:cs="Times New Roman" w:hint="eastAsia"/>
+          <w:sz w:val="21"/>
+          <w:szCs w:val="22"/>
+          <w:lang w:eastAsia="zh-CN"/>
+        </w:rPr>
+        <w:t xml:space="preserve"> </w:t>
+      </w:r>
+      <w:r>
+        <w:rPr>
+          <w:rFonts w:ascii="Times New Roman" w:hAnsi="Times New Roman" w:cs="Times New Roman"/>
+          <w:sz w:val="22"/>
+          <w:szCs w:val="22"/>
+          <w:lang w:eastAsia="zh-CN"/>
+        </w:rPr>
+        <w:t>►</w:t>
+      </w:r>
+      <w:r>
+        <w:rPr>
+          <w:rFonts w:ascii="Times New Roman" w:hAnsi="Times New Roman" w:cs="Times New Roman" w:hint="eastAsia"/>
+          <w:sz w:val="22"/>
+          <w:szCs w:val="22"/>
+          <w:lang w:eastAsia="zh-CN"/>
+        </w:rPr>
+        <w:t xml:space="preserve">Displayed the final model through web app using the </w:t>
+      </w:r>
+      <w:r>
+        <w:rPr>
+          <w:rFonts w:ascii="Times New Roman" w:hAnsi="Times New Roman" w:cs="Times New Roman" w:hint="eastAsia"/>
+          <w:i/>
+          <w:sz w:val="22"/>
+          <w:szCs w:val="22"/>
+          <w:lang w:eastAsia="zh-CN"/>
+        </w:rPr>
+        <w:t>shinyapp</w:t>
+      </w:r>
+      <w:r>
+        <w:rPr>
+          <w:rFonts w:ascii="Times New Roman" w:hAnsi="Times New Roman" w:cs="Times New Roman" w:hint="eastAsia"/>
+          <w:sz w:val="22"/>
+          <w:szCs w:val="22"/>
+          <w:lang w:eastAsia="zh-CN"/>
+        </w:rPr>
+        <w:t xml:space="preserve"> package in </w:t>
+      </w:r>
+      <w:r>
+        <w:rPr>
+          <w:rFonts w:ascii="Times New Roman" w:hAnsi="Times New Roman" w:cs="Times New Roman"/>
+          <w:i/>
+          <w:sz w:val="22"/>
+          <w:szCs w:val="22"/>
+          <w:lang w:eastAsia="zh-CN"/>
+        </w:rPr>
         <w:t>R</w:t>
       </w:r>
       <w:r>
@@ -1284,7 +1996,45 @@
           <w:szCs w:val="22"/>
           <w:lang w:eastAsia="zh-CN"/>
         </w:rPr>
-        <w:t xml:space="preserve"> 400,000 views and 50,000+ likes.</w:t>
+        <w:t xml:space="preserve"> </w:t>
+      </w:r>
+      <w:r>
+        <w:rPr>
+          <w:rFonts w:ascii="Times New Roman" w:hAnsi="Times New Roman" w:cs="Times New Roman" w:hint="eastAsia"/>
+          <w:i/>
+          <w:sz w:val="22"/>
+          <w:szCs w:val="22"/>
+          <w:lang w:eastAsia="zh-CN"/>
+        </w:rPr>
+        <w:t>400,000 views</w:t>
+      </w:r>
+      <w:r>
+        <w:rPr>
+          <w:rFonts w:ascii="Times New Roman" w:hAnsi="Times New Roman" w:cs="Times New Roman" w:hint="eastAsia"/>
+          <w:sz w:val="22"/>
+          <w:szCs w:val="22"/>
+          <w:lang w:eastAsia="zh-CN"/>
+        </w:rPr>
+        <w:t xml:space="preserve"> and </w:t>
+      </w:r>
+      <w:r>
+        <w:rPr>
+          <w:rFonts w:ascii="Times New Roman" w:hAnsi="Times New Roman" w:cs="Times New Roman" w:hint="eastAsia"/>
+          <w:i/>
+          <w:sz w:val="22"/>
+          <w:szCs w:val="22"/>
+          <w:lang w:eastAsia="zh-CN"/>
+        </w:rPr>
+        <w:t>50,000+ likes</w:t>
+      </w:r>
+      <w:r>
+        <w:rPr>
+          <w:rFonts w:ascii="Times New Roman" w:hAnsi="Times New Roman" w:cs="Times New Roman" w:hint="eastAsia"/>
+          <w:sz w:val="22"/>
+          <w:szCs w:val="22"/>
+          <w:lang w:eastAsia="zh-CN"/>
+        </w:rPr>
+        <w:t>.</w:t>
       </w:r>
     </w:p>
     <w:p>
@@ -1295,20 +2045,38 @@
           <w:numId w:val="19"/>
         </w:numPr>
         <w:rPr>
+          <w:rFonts w:ascii="Times New Roman" w:hAnsi="Times New Roman" w:cs="Times New Roman" w:hint="eastAsia"/>
+          <w:sz w:val="22"/>
+          <w:szCs w:val="22"/>
+          <w:lang w:eastAsia="zh-CN"/>
+        </w:rPr>
+      </w:pPr>
+      <w:r>
+        <w:rPr>
+          <w:rFonts w:ascii="Times New Roman" w:hAnsi="Times New Roman" w:cs="Times New Roman" w:hint="eastAsia"/>
+          <w:sz w:val="22"/>
+          <w:szCs w:val="22"/>
+          <w:lang w:eastAsia="zh-CN"/>
+        </w:rPr>
+        <w:t xml:space="preserve">Subproject II </w:t>
+      </w:r>
+      <w:r>
+        <w:rPr>
           <w:rFonts w:ascii="Times New Roman" w:hAnsi="Times New Roman" w:cs="Times New Roman"/>
           <w:sz w:val="22"/>
           <w:szCs w:val="22"/>
           <w:lang w:eastAsia="zh-CN"/>
         </w:rPr>
-      </w:pPr>
-      <w:r>
-        <w:rPr>
-          <w:rFonts w:ascii="Times New Roman" w:hAnsi="Times New Roman" w:cs="Times New Roman" w:hint="eastAsia"/>
-          <w:sz w:val="22"/>
-          <w:szCs w:val="22"/>
-          <w:lang w:eastAsia="zh-CN"/>
-        </w:rPr>
-        <w:t xml:space="preserve">Subproject II </w:t>
+        <w:t>“</w:t>
+      </w:r>
+      <w:r>
+        <w:rPr>
+          <w:rFonts w:ascii="Times New Roman" w:hAnsi="Times New Roman" w:cs="Times New Roman" w:hint="eastAsia"/>
+          <w:sz w:val="22"/>
+          <w:szCs w:val="22"/>
+          <w:lang w:eastAsia="zh-CN"/>
+        </w:rPr>
+        <w:t>Celestial Database</w:t>
       </w:r>
       <w:r>
         <w:rPr>
@@ -1317,16 +2085,43 @@
           <w:szCs w:val="22"/>
           <w:lang w:eastAsia="zh-CN"/>
         </w:rPr>
-        <w:t>“</w:t>
-      </w:r>
-      <w:r>
-        <w:rPr>
-          <w:rFonts w:ascii="Times New Roman" w:hAnsi="Times New Roman" w:cs="Times New Roman" w:hint="eastAsia"/>
-          <w:sz w:val="22"/>
-          <w:szCs w:val="22"/>
-          <w:lang w:eastAsia="zh-CN"/>
-        </w:rPr>
-        <w:t>Celestial Database</w:t>
+        <w:t>”</w:t>
+      </w:r>
+      <w:r>
+        <w:rPr>
+          <w:rFonts w:ascii="Times New Roman" w:hAnsi="Times New Roman" w:cs="Times New Roman" w:hint="eastAsia"/>
+          <w:sz w:val="22"/>
+          <w:szCs w:val="22"/>
+          <w:lang w:eastAsia="zh-CN"/>
+        </w:rPr>
+        <w:t xml:space="preserve">: </w:t>
+      </w:r>
+      <w:r>
+        <w:rPr>
+          <w:rFonts w:ascii="Times New Roman" w:hAnsi="Times New Roman" w:cs="Times New Roman" w:hint="eastAsia"/>
+          <w:sz w:val="22"/>
+          <w:szCs w:val="22"/>
+          <w:lang w:eastAsia="zh-CN"/>
+        </w:rPr>
+        <w:t xml:space="preserve">Built </w:t>
+      </w:r>
+      <w:r>
+        <w:rPr>
+          <w:rFonts w:ascii="Times New Roman" w:hAnsi="Times New Roman" w:cs="Times New Roman" w:hint="eastAsia"/>
+          <w:sz w:val="22"/>
+          <w:szCs w:val="22"/>
+          <w:lang w:eastAsia="zh-CN"/>
+        </w:rPr>
+        <w:t>an in-game character power rank based on character usage in combat challenge.</w:t>
+      </w:r>
+      <w:r>
+        <w:rPr>
+          <w:rFonts w:ascii="Times New Roman" w:hAnsi="Times New Roman" w:cs="Times New Roman" w:hint="eastAsia"/>
+          <w:sz w:val="22"/>
+          <w:szCs w:val="22"/>
+          <w:lang w:eastAsia="zh-CN"/>
+        </w:rPr>
+        <w:t xml:space="preserve"> </w:t>
       </w:r>
       <w:r>
         <w:rPr>
@@ -1335,25 +2130,54 @@
           <w:szCs w:val="22"/>
           <w:lang w:eastAsia="zh-CN"/>
         </w:rPr>
-        <w:t>”</w:t>
-      </w:r>
-      <w:r>
-        <w:rPr>
-          <w:rFonts w:ascii="Times New Roman" w:hAnsi="Times New Roman" w:cs="Times New Roman" w:hint="eastAsia"/>
-          <w:sz w:val="22"/>
-          <w:szCs w:val="22"/>
-          <w:lang w:eastAsia="zh-CN"/>
-        </w:rPr>
-        <w:t xml:space="preserve">: </w:t>
-      </w:r>
-      <w:r>
-        <w:rPr>
-          <w:rFonts w:ascii="Times New Roman" w:hAnsi="Times New Roman" w:cs="Times New Roman" w:hint="eastAsia"/>
-          <w:sz w:val="22"/>
-          <w:szCs w:val="22"/>
-          <w:lang w:eastAsia="zh-CN"/>
-        </w:rPr>
-        <w:t>Aimed to build an in-game character power rank based on character usage in combat challenge.</w:t>
+        <w:t>►</w:t>
+      </w:r>
+      <w:r>
+        <w:rPr>
+          <w:rFonts w:ascii="Times New Roman" w:hAnsi="Times New Roman" w:cs="Times New Roman" w:hint="eastAsia"/>
+          <w:sz w:val="22"/>
+          <w:szCs w:val="22"/>
+          <w:lang w:eastAsia="zh-CN"/>
+        </w:rPr>
+        <w:t xml:space="preserve">With a group of 3, crawled 1000+ user profile in game associated mobile app using </w:t>
+      </w:r>
+      <w:r>
+        <w:rPr>
+          <w:rFonts w:ascii="Times New Roman" w:hAnsi="Times New Roman" w:cs="Times New Roman" w:hint="eastAsia"/>
+          <w:i/>
+          <w:sz w:val="22"/>
+          <w:szCs w:val="22"/>
+          <w:lang w:eastAsia="zh-CN"/>
+        </w:rPr>
+        <w:t>Python requests</w:t>
+      </w:r>
+      <w:r>
+        <w:rPr>
+          <w:rFonts w:ascii="Times New Roman" w:hAnsi="Times New Roman" w:cs="Times New Roman" w:hint="eastAsia"/>
+          <w:sz w:val="22"/>
+          <w:szCs w:val="22"/>
+          <w:lang w:eastAsia="zh-CN"/>
+        </w:rPr>
+        <w:t xml:space="preserve">, and overcame the protection barrier using </w:t>
+      </w:r>
+      <w:r>
+        <w:rPr>
+          <w:rFonts w:ascii="Times New Roman" w:hAnsi="Times New Roman" w:cs="Times New Roman" w:hint="eastAsia"/>
+          <w:i/>
+          <w:sz w:val="22"/>
+          <w:szCs w:val="22"/>
+          <w:lang w:eastAsia="zh-CN"/>
+        </w:rPr>
+        <w:t>virtual headers</w:t>
+      </w:r>
+      <w:r>
+        <w:rPr>
+          <w:rFonts w:ascii="Times New Roman" w:hAnsi="Times New Roman" w:cs="Times New Roman" w:hint="eastAsia"/>
+          <w:sz w:val="22"/>
+          <w:szCs w:val="22"/>
+          <w:lang w:eastAsia="zh-CN"/>
+        </w:rPr>
+        <w:t>.</w:t>
       </w:r>
       <w:r>
         <w:rPr>
@@ -1366,16 +2190,63 @@
       </w:r>
       <w:r>
         <w:rPr>
-          <w:rFonts w:ascii="Times New Roman" w:hAnsi="Times New Roman" w:cs="Times New Roman" w:hint="eastAsia"/>
-          <w:sz w:val="22"/>
-          <w:szCs w:val="22"/>
-          <w:lang w:eastAsia="zh-CN"/>
-        </w:rPr>
-        <w:t>With a group of 3, crawled 1000+ user profile in game associated mobile app using Python requests, and overcame the protection barrier using virtual headers.</w:t>
-      </w:r>
-      <w:r>
-        <w:rPr>
-          <w:rFonts w:ascii="Times New Roman" w:hAnsi="Times New Roman" w:cs="Times New Roman" w:hint="eastAsia"/>
+          <w:rFonts w:ascii="Times New Roman" w:hAnsi="Times New Roman" w:cs="Times New Roman"/>
+          <w:sz w:val="22"/>
+          <w:szCs w:val="22"/>
+          <w:lang w:eastAsia="zh-CN"/>
+        </w:rPr>
+        <w:t>►</w:t>
+      </w:r>
+      <w:r>
+        <w:rPr>
+          <w:rFonts w:ascii="Times New Roman" w:hAnsi="Times New Roman" w:cs="Times New Roman" w:hint="eastAsia"/>
+          <w:sz w:val="22"/>
+          <w:szCs w:val="22"/>
+          <w:lang w:eastAsia="zh-CN"/>
+        </w:rPr>
+        <w:t xml:space="preserve">Decoded the fetched </w:t>
+      </w:r>
+      <w:r>
+        <w:rPr>
+          <w:rFonts w:ascii="Times New Roman" w:hAnsi="Times New Roman" w:cs="Times New Roman" w:hint="eastAsia"/>
+          <w:i/>
+          <w:sz w:val="22"/>
+          <w:szCs w:val="22"/>
+          <w:lang w:eastAsia="zh-CN"/>
+        </w:rPr>
+        <w:t>JSON</w:t>
+      </w:r>
+      <w:r>
+        <w:rPr>
+          <w:rFonts w:ascii="Times New Roman" w:hAnsi="Times New Roman" w:cs="Times New Roman" w:hint="eastAsia"/>
+          <w:sz w:val="22"/>
+          <w:szCs w:val="22"/>
+          <w:lang w:eastAsia="zh-CN"/>
+        </w:rPr>
+        <w:t xml:space="preserve"> files to extract data of interest, then stored and updated data in </w:t>
+      </w:r>
+      <w:r>
+        <w:rPr>
+          <w:rFonts w:ascii="Times New Roman" w:hAnsi="Times New Roman" w:cs="Times New Roman" w:hint="eastAsia"/>
+          <w:i/>
+          <w:sz w:val="22"/>
+          <w:szCs w:val="22"/>
+          <w:lang w:eastAsia="zh-CN"/>
+        </w:rPr>
+        <w:t>MySQL</w:t>
+      </w:r>
+      <w:r>
+        <w:rPr>
+          <w:rFonts w:ascii="Times New Roman" w:hAnsi="Times New Roman" w:cs="Times New Roman" w:hint="eastAsia"/>
+          <w:sz w:val="22"/>
+          <w:szCs w:val="22"/>
+          <w:lang w:eastAsia="zh-CN"/>
+        </w:rPr>
+        <w:t xml:space="preserve"> database.</w:t>
+      </w:r>
+      <w:r>
+        <w:rPr>
+          <w:rFonts w:ascii="Times New Roman" w:hAnsi="Times New Roman" w:cs="Times New Roman"/>
           <w:sz w:val="22"/>
           <w:szCs w:val="22"/>
           <w:lang w:eastAsia="zh-CN"/>
@@ -1384,18 +2255,36 @@
       </w:r>
       <w:r>
         <w:rPr>
-          <w:rFonts w:ascii="Times New Roman" w:hAnsi="Times New Roman" w:cs="Times New Roman" w:hint="eastAsia"/>
-          <w:sz w:val="22"/>
-          <w:szCs w:val="22"/>
-          <w:lang w:eastAsia="zh-CN"/>
-        </w:rPr>
-        <w:t xml:space="preserve">Decoded the fetched JSON files to extract data of interest, then stored and updated data in MySQL database for every 3 weeks; showcased final power rank on website </w:t>
-      </w:r>
-      <w:r>
-        <w:rPr>
           <w:rFonts w:ascii="Times New Roman" w:hAnsi="Times New Roman" w:cs="Times New Roman"/>
           <w:sz w:val="22"/>
           <w:szCs w:val="22"/>
+          <w:lang w:eastAsia="zh-CN"/>
+        </w:rPr>
+        <w:t>►</w:t>
+      </w:r>
+      <w:r>
+        <w:rPr>
+          <w:rFonts w:ascii="Times New Roman" w:hAnsi="Times New Roman" w:cs="Times New Roman" w:hint="eastAsia"/>
+          <w:sz w:val="22"/>
+          <w:szCs w:val="22"/>
+          <w:lang w:eastAsia="zh-CN"/>
+        </w:rPr>
+        <w:t>S</w:t>
+      </w:r>
+      <w:r>
+        <w:rPr>
+          <w:rFonts w:ascii="Times New Roman" w:hAnsi="Times New Roman" w:cs="Times New Roman" w:hint="eastAsia"/>
+          <w:sz w:val="22"/>
+          <w:szCs w:val="22"/>
+          <w:lang w:eastAsia="zh-CN"/>
+        </w:rPr>
+        <w:t xml:space="preserve">howcased final power rank on website </w:t>
+      </w:r>
+      <w:r>
+        <w:rPr>
+          <w:rFonts w:ascii="Times New Roman" w:hAnsi="Times New Roman" w:cs="Times New Roman"/>
+          <w:sz w:val="22"/>
+          <w:szCs w:val="22"/>
           <w:vertAlign w:val="superscript"/>
           <w:lang w:eastAsia="zh-CN"/>
         </w:rPr>
@@ -1420,22 +2309,12 @@
         </w:rPr>
         <w:t xml:space="preserve">. </w:t>
       </w:r>
-    </w:p>
-    <w:p>
-      <w:pPr>
-        <w:rPr>
-          <w:rFonts w:ascii="Times New Roman" w:hAnsi="Times New Roman" w:cs="Times New Roman"/>
-          <w:sz w:val="10"/>
-          <w:szCs w:val="10"/>
-          <w:lang w:eastAsia="zh-CN"/>
-        </w:rPr>
-      </w:pPr>
     </w:p>
     <w:tbl>
       <w:tblPr>
         <w:tblStyle w:val="TableGrid"/>
         <w:tblW w:w="0" w:type="auto"/>
-        <w:tblInd w:w="-26" w:type="dxa"/>
+        <w:tblInd w:w="-39" w:type="dxa"/>
         <w:tblBorders>
           <w:top w:val="none" w:sz="0" w:space="0" w:color="auto"/>
           <w:left w:val="none" w:sz="0" w:space="0" w:color="auto"/>
@@ -1447,22 +2326,24 @@
         <w:tblLook w:val="04A0" w:firstRow="1" w:lastRow="0" w:firstColumn="1" w:lastColumn="0" w:noHBand="0" w:noVBand="1"/>
       </w:tblPr>
       <w:tblGrid>
-        <w:gridCol w:w="3764"/>
-        <w:gridCol w:w="3477"/>
-        <w:gridCol w:w="3575"/>
+        <w:gridCol w:w="3760"/>
+        <w:gridCol w:w="3472"/>
+        <w:gridCol w:w="3597"/>
       </w:tblGrid>
       <w:tr>
         <w:trPr>
-          <w:trHeight w:val="259"/>
+          <w:trHeight w:val="230"/>
         </w:trPr>
         <w:tc>
           <w:tcPr>
-            <w:tcW w:w="3764" w:type="dxa"/>
+            <w:tcW w:w="3760" w:type="dxa"/>
           </w:tcPr>
           <w:p>
             <w:pPr>
+              <w:ind w:left="57"/>
               <w:rPr>
                 <w:rFonts w:ascii="Times New Roman" w:hAnsi="Times New Roman" w:cs="Times New Roman"/>
+                <w:b/>
                 <w:sz w:val="22"/>
                 <w:szCs w:val="22"/>
                 <w:lang w:eastAsia="zh-CN"/>
@@ -1476,58 +2357,18 @@
                 <w:szCs w:val="22"/>
                 <w:lang w:eastAsia="zh-CN"/>
               </w:rPr>
-              <w:t>Dat</w:t>
-            </w:r>
-            <w:r>
-              <w:rPr>
-                <w:rFonts w:ascii="Times New Roman" w:hAnsi="Times New Roman" w:cs="Times New Roman" w:hint="eastAsia"/>
-                <w:b/>
-                <w:sz w:val="22"/>
-                <w:szCs w:val="22"/>
-                <w:lang w:eastAsia="zh-CN"/>
-              </w:rPr>
-              <w:t>a</w:t>
-            </w:r>
-            <w:r>
-              <w:rPr>
-                <w:rFonts w:ascii="Times New Roman" w:hAnsi="Times New Roman" w:cs="Times New Roman" w:hint="eastAsia"/>
-                <w:b/>
-                <w:sz w:val="22"/>
-                <w:szCs w:val="22"/>
-                <w:lang w:eastAsia="zh-CN"/>
-              </w:rPr>
-              <w:t>CVG</w:t>
-            </w:r>
-            <w:r>
-              <w:rPr>
-                <w:rFonts w:ascii="Times New Roman" w:hAnsi="Times New Roman" w:cs="Times New Roman" w:hint="eastAsia"/>
-                <w:b/>
-                <w:sz w:val="22"/>
-                <w:szCs w:val="22"/>
-                <w:lang w:eastAsia="zh-CN"/>
-              </w:rPr>
-              <w:t xml:space="preserve"> </w:t>
-            </w:r>
-            <w:r>
-              <w:rPr>
-                <w:rFonts w:ascii="Times New Roman" w:hAnsi="Times New Roman" w:cs="Times New Roman" w:hint="eastAsia"/>
-                <w:b/>
-                <w:sz w:val="22"/>
-                <w:szCs w:val="22"/>
-                <w:lang w:eastAsia="zh-CN"/>
-              </w:rPr>
-              <w:t>Shanghai</w:t>
+              <w:t>Beijing PM2.5/PM10 Prediction</w:t>
             </w:r>
           </w:p>
         </w:tc>
         <w:tc>
           <w:tcPr>
-            <w:tcW w:w="3477" w:type="dxa"/>
+            <w:tcW w:w="3472" w:type="dxa"/>
           </w:tcPr>
           <w:p>
             <w:pPr>
               <w:rPr>
-                <w:rFonts w:ascii="Times New Roman" w:hAnsi="Times New Roman" w:cs="Times New Roman"/>
+                <w:rFonts w:ascii="Times New Roman" w:eastAsia="DengXian" w:hAnsi="Times New Roman" w:cs="Times New Roman"/>
                 <w:sz w:val="22"/>
                 <w:szCs w:val="22"/>
                 <w:lang w:eastAsia="zh-CN"/>
@@ -1535,24 +2376,24 @@
             </w:pPr>
             <w:r>
               <w:rPr>
-                <w:rFonts w:ascii="Times New Roman" w:hAnsi="Times New Roman" w:cs="Times New Roman" w:hint="eastAsia"/>
+                <w:rFonts w:ascii="Times New Roman" w:eastAsia="DengXian" w:hAnsi="Times New Roman" w:cs="Times New Roman" w:hint="eastAsia"/>
                 <w:sz w:val="22"/>
                 <w:szCs w:val="22"/>
                 <w:lang w:eastAsia="zh-CN"/>
               </w:rPr>
-              <w:t>Intern</w:t>
+              <w:t>Project Leader</w:t>
             </w:r>
           </w:p>
         </w:tc>
         <w:tc>
           <w:tcPr>
-            <w:tcW w:w="3575" w:type="dxa"/>
+            <w:tcW w:w="3597" w:type="dxa"/>
           </w:tcPr>
           <w:p>
             <w:pPr>
               <w:jc w:val="right"/>
               <w:rPr>
-                <w:rFonts w:ascii="Times New Roman" w:hAnsi="Times New Roman" w:cs="Times New Roman"/>
+                <w:rFonts w:ascii="Times New Roman" w:eastAsia="DengXian" w:hAnsi="Times New Roman" w:cs="Times New Roman"/>
                 <w:i/>
                 <w:sz w:val="22"/>
                 <w:szCs w:val="22"/>
@@ -1561,17 +2402,17 @@
             </w:pPr>
             <w:r>
               <w:rPr>
-                <w:rFonts w:ascii="Times New Roman" w:hAnsi="Times New Roman" w:cs="Times New Roman" w:hint="eastAsia"/>
+                <w:rFonts w:ascii="Times New Roman" w:eastAsia="DengXian" w:hAnsi="Times New Roman" w:cs="Times New Roman" w:hint="eastAsia"/>
                 <w:i/>
                 <w:sz w:val="22"/>
                 <w:szCs w:val="22"/>
                 <w:lang w:eastAsia="zh-CN"/>
               </w:rPr>
-              <w:t xml:space="preserve">May 2021 </w:t>
+              <w:t xml:space="preserve">Nov 2021 </w:t>
             </w:r>
             <w:r>
               <w:rPr>
-                <w:rFonts w:ascii="Times New Roman" w:hAnsi="Times New Roman" w:cs="Times New Roman"/>
+                <w:rFonts w:ascii="Times New Roman" w:eastAsia="DengXian" w:hAnsi="Times New Roman" w:cs="Times New Roman"/>
                 <w:i/>
                 <w:sz w:val="22"/>
                 <w:szCs w:val="22"/>
@@ -1581,13 +2422,13 @@
             </w:r>
             <w:r>
               <w:rPr>
-                <w:rFonts w:ascii="Times New Roman" w:hAnsi="Times New Roman" w:cs="Times New Roman" w:hint="eastAsia"/>
+                <w:rFonts w:ascii="Times New Roman" w:eastAsia="DengXian" w:hAnsi="Times New Roman" w:cs="Times New Roman" w:hint="eastAsia"/>
                 <w:i/>
                 <w:sz w:val="22"/>
                 <w:szCs w:val="22"/>
                 <w:lang w:eastAsia="zh-CN"/>
               </w:rPr>
-              <w:t xml:space="preserve"> Aug 2021</w:t>
+              <w:t xml:space="preserve"> Dec 2021</w:t>
             </w:r>
           </w:p>
         </w:tc>
@@ -1598,7 +2439,7 @@
         <w:pStyle w:val="ListParagraph"/>
         <w:numPr>
           <w:ilvl w:val="0"/>
-          <w:numId w:val="18"/>
+          <w:numId w:val="20"/>
         </w:numPr>
         <w:rPr>
           <w:rFonts w:ascii="Times New Roman" w:hAnsi="Times New Roman" w:cs="Times New Roman"/>
@@ -1614,61 +2455,115 @@
           <w:szCs w:val="22"/>
           <w:lang w:eastAsia="zh-CN"/>
         </w:rPr>
-        <w:t>P</w:t>
-      </w:r>
-      <w:r>
-        <w:rPr>
-          <w:rFonts w:ascii="Times New Roman" w:hAnsi="Times New Roman" w:cs="Times New Roman" w:hint="eastAsia"/>
-          <w:sz w:val="22"/>
-          <w:szCs w:val="22"/>
-          <w:lang w:eastAsia="zh-CN"/>
-        </w:rPr>
-        <w:t xml:space="preserve">erformed extract-transform-load (ETL) using Kettle and MySQL; </w:t>
-      </w:r>
-      <w:r>
-        <w:rPr>
-          <w:rFonts w:ascii="Times New Roman" w:hAnsi="Times New Roman" w:cs="Times New Roman" w:hint="eastAsia"/>
-          <w:sz w:val="22"/>
-          <w:szCs w:val="22"/>
-          <w:lang w:eastAsia="zh-CN"/>
-        </w:rPr>
-        <w:t>c</w:t>
-      </w:r>
-      <w:r>
-        <w:rPr>
-          <w:rFonts w:ascii="Times New Roman" w:hAnsi="Times New Roman" w:cs="Times New Roman" w:hint="eastAsia"/>
-          <w:sz w:val="22"/>
-          <w:szCs w:val="22"/>
-          <w:lang w:eastAsia="zh-CN"/>
-        </w:rPr>
-        <w:t xml:space="preserve">ombine outdated spreadsheets from two data sources </w:t>
-      </w:r>
-      <w:r>
-        <w:rPr>
-          <w:rFonts w:ascii="Times New Roman" w:hAnsi="Times New Roman" w:cs="Times New Roman" w:hint="eastAsia"/>
-          <w:sz w:val="22"/>
-          <w:szCs w:val="22"/>
-          <w:lang w:eastAsia="zh-CN"/>
-        </w:rPr>
-        <w:t xml:space="preserve">(300+ spreadsheets) </w:t>
-      </w:r>
-      <w:r>
-        <w:rPr>
-          <w:rFonts w:ascii="Times New Roman" w:hAnsi="Times New Roman" w:cs="Times New Roman" w:hint="eastAsia"/>
-          <w:sz w:val="22"/>
-          <w:szCs w:val="22"/>
-          <w:lang w:eastAsia="zh-CN"/>
-        </w:rPr>
-        <w:t>o</w:t>
-      </w:r>
-      <w:r>
-        <w:rPr>
-          <w:rFonts w:ascii="Times New Roman" w:hAnsi="Times New Roman" w:cs="Times New Roman" w:hint="eastAsia"/>
-          <w:sz w:val="22"/>
-          <w:szCs w:val="22"/>
-          <w:lang w:eastAsia="zh-CN"/>
-        </w:rPr>
-        <w:t xml:space="preserve">nto an updated data source. </w:t>
+        <w:t>Predicted</w:t>
+      </w:r>
+      <w:r>
+        <w:rPr>
+          <w:rFonts w:ascii="Times New Roman" w:hAnsi="Times New Roman" w:cs="Times New Roman" w:hint="eastAsia"/>
+          <w:sz w:val="22"/>
+          <w:szCs w:val="22"/>
+          <w:lang w:eastAsia="zh-CN"/>
+        </w:rPr>
+        <w:t xml:space="preserve"> the real-time measurement of </w:t>
+      </w:r>
+      <w:r>
+        <w:rPr>
+          <w:rFonts w:ascii="Times New Roman" w:hAnsi="Times New Roman" w:cs="Times New Roman" w:hint="eastAsia"/>
+          <w:sz w:val="22"/>
+          <w:szCs w:val="22"/>
+          <w:lang w:eastAsia="zh-CN"/>
+        </w:rPr>
+        <w:t>a</w:t>
+      </w:r>
+      <w:r>
+        <w:rPr>
+          <w:rFonts w:ascii="Times New Roman" w:hAnsi="Times New Roman" w:cs="Times New Roman" w:hint="eastAsia"/>
+          <w:sz w:val="22"/>
+          <w:szCs w:val="22"/>
+          <w:lang w:eastAsia="zh-CN"/>
+        </w:rPr>
+        <w:t xml:space="preserve">ir quality index </w:t>
+      </w:r>
+      <w:r>
+        <w:rPr>
+          <w:rFonts w:ascii="Times New Roman" w:hAnsi="Times New Roman" w:cs="Times New Roman" w:hint="eastAsia"/>
+          <w:sz w:val="22"/>
+          <w:szCs w:val="22"/>
+          <w:lang w:eastAsia="zh-CN"/>
+        </w:rPr>
+        <w:t>PM2.5/PM10</w:t>
+      </w:r>
+      <w:r>
+        <w:rPr>
+          <w:rFonts w:ascii="Times New Roman" w:hAnsi="Times New Roman" w:cs="Times New Roman" w:hint="eastAsia"/>
+          <w:sz w:val="22"/>
+          <w:szCs w:val="22"/>
+          <w:lang w:eastAsia="zh-CN"/>
+        </w:rPr>
+        <w:t xml:space="preserve"> </w:t>
+      </w:r>
+      <w:r>
+        <w:rPr>
+          <w:rFonts w:ascii="Times New Roman" w:hAnsi="Times New Roman" w:cs="Times New Roman" w:hint="eastAsia"/>
+          <w:sz w:val="22"/>
+          <w:szCs w:val="22"/>
+          <w:lang w:eastAsia="zh-CN"/>
+        </w:rPr>
+        <w:t>in Beijing</w:t>
+      </w:r>
+      <w:r>
+        <w:rPr>
+          <w:rFonts w:ascii="Times New Roman" w:hAnsi="Times New Roman" w:cs="Times New Roman" w:hint="eastAsia"/>
+          <w:sz w:val="22"/>
+          <w:szCs w:val="22"/>
+          <w:lang w:eastAsia="zh-CN"/>
+        </w:rPr>
+        <w:t>.</w:t>
+      </w:r>
+      <w:r>
+        <w:rPr>
+          <w:rFonts w:ascii="Times New Roman" w:hAnsi="Times New Roman" w:cs="Times New Roman"/>
+          <w:sz w:val="22"/>
+          <w:szCs w:val="22"/>
+          <w:lang w:eastAsia="zh-CN"/>
+        </w:rPr>
+        <w:t xml:space="preserve"> </w:t>
+      </w:r>
+      <w:r>
+        <w:rPr>
+          <w:rFonts w:ascii="Times New Roman" w:hAnsi="Times New Roman" w:cs="Times New Roman"/>
+          <w:sz w:val="22"/>
+          <w:szCs w:val="22"/>
+          <w:lang w:eastAsia="zh-CN"/>
+        </w:rPr>
+        <w:t>►</w:t>
+      </w:r>
+      <w:r>
+        <w:rPr>
+          <w:rFonts w:ascii="Times New Roman" w:hAnsi="Times New Roman" w:cs="Times New Roman" w:hint="eastAsia"/>
+          <w:sz w:val="22"/>
+          <w:szCs w:val="22"/>
+          <w:lang w:eastAsia="zh-CN"/>
+        </w:rPr>
+        <w:t>I</w:t>
+      </w:r>
+      <w:r>
+        <w:rPr>
+          <w:rFonts w:ascii="Times New Roman" w:hAnsi="Times New Roman" w:cs="Times New Roman" w:hint="eastAsia"/>
+          <w:sz w:val="22"/>
+          <w:szCs w:val="22"/>
+          <w:lang w:eastAsia="zh-CN"/>
+        </w:rPr>
+        <w:t>mported data (30,000 rows, 12 features) from Beijing Environmental Monitorin</w:t>
+      </w:r>
+      <w:r>
+        <w:rPr>
+          <w:rFonts w:ascii="Times New Roman" w:hAnsi="Times New Roman" w:cs="Times New Roman" w:hint="eastAsia"/>
+          <w:sz w:val="22"/>
+          <w:szCs w:val="22"/>
+          <w:lang w:eastAsia="zh-CN"/>
+        </w:rPr>
+        <w:t>g Center between 2013 and 2017.</w:t>
       </w:r>
     </w:p>
     <w:p>
@@ -1679,38 +2574,125 @@
           <w:numId w:val="20"/>
         </w:numPr>
         <w:rPr>
+          <w:rFonts w:ascii="Times New Roman" w:hAnsi="Times New Roman" w:cs="Times New Roman" w:hint="eastAsia"/>
+          <w:sz w:val="22"/>
+          <w:szCs w:val="22"/>
+          <w:lang w:eastAsia="zh-CN"/>
+        </w:rPr>
+      </w:pPr>
+      <w:r>
+        <w:rPr>
+          <w:rFonts w:ascii="Times New Roman" w:hAnsi="Times New Roman" w:cs="Times New Roman" w:hint="eastAsia"/>
+          <w:sz w:val="22"/>
+          <w:szCs w:val="22"/>
+          <w:lang w:eastAsia="zh-CN"/>
+        </w:rPr>
+        <w:t>P</w:t>
+      </w:r>
+      <w:r>
+        <w:rPr>
+          <w:rFonts w:ascii="Times New Roman" w:hAnsi="Times New Roman" w:cs="Times New Roman" w:hint="eastAsia"/>
+          <w:sz w:val="22"/>
+          <w:szCs w:val="22"/>
+          <w:lang w:eastAsia="zh-CN"/>
+        </w:rPr>
+        <w:t xml:space="preserve">erformed robust </w:t>
+      </w:r>
+      <w:r>
+        <w:rPr>
+          <w:rFonts w:ascii="Times New Roman" w:hAnsi="Times New Roman" w:cs="Times New Roman" w:hint="eastAsia"/>
+          <w:i/>
+          <w:sz w:val="22"/>
+          <w:szCs w:val="22"/>
+          <w:lang w:eastAsia="zh-CN"/>
+        </w:rPr>
+        <w:t>EDA</w:t>
+      </w:r>
+      <w:r>
+        <w:rPr>
+          <w:rFonts w:ascii="Times New Roman" w:hAnsi="Times New Roman" w:cs="Times New Roman" w:hint="eastAsia"/>
+          <w:sz w:val="22"/>
+          <w:szCs w:val="22"/>
+          <w:lang w:eastAsia="zh-CN"/>
+        </w:rPr>
+        <w:t xml:space="preserve"> through visualizing </w:t>
+      </w:r>
+      <w:r>
+        <w:rPr>
+          <w:rFonts w:ascii="Times New Roman" w:hAnsi="Times New Roman" w:cs="Times New Roman" w:hint="eastAsia"/>
+          <w:i/>
+          <w:sz w:val="22"/>
+          <w:szCs w:val="22"/>
+          <w:lang w:eastAsia="zh-CN"/>
+        </w:rPr>
+        <w:t>univariate distribution</w:t>
+      </w:r>
+      <w:r>
+        <w:rPr>
+          <w:rFonts w:ascii="Times New Roman" w:hAnsi="Times New Roman" w:cs="Times New Roman" w:hint="eastAsia"/>
+          <w:sz w:val="22"/>
+          <w:szCs w:val="22"/>
+          <w:lang w:eastAsia="zh-CN"/>
+        </w:rPr>
+        <w:t xml:space="preserve">, </w:t>
+      </w:r>
+      <w:r>
+        <w:rPr>
           <w:rFonts w:ascii="Times New Roman" w:hAnsi="Times New Roman" w:cs="Times New Roman"/>
-          <w:sz w:val="22"/>
-          <w:szCs w:val="22"/>
-          <w:lang w:eastAsia="zh-CN"/>
-        </w:rPr>
-      </w:pPr>
-      <w:r>
-        <w:rPr>
-          <w:rFonts w:ascii="Times New Roman" w:hAnsi="Times New Roman" w:cs="Times New Roman" w:hint="eastAsia"/>
-          <w:sz w:val="22"/>
-          <w:szCs w:val="22"/>
-          <w:lang w:eastAsia="zh-CN"/>
-        </w:rPr>
-        <w:t>C</w:t>
-      </w:r>
-      <w:r>
-        <w:rPr>
-          <w:rFonts w:ascii="Times New Roman" w:hAnsi="Times New Roman" w:cs="Times New Roman" w:hint="eastAsia"/>
-          <w:sz w:val="22"/>
-          <w:szCs w:val="22"/>
-          <w:lang w:eastAsia="zh-CN"/>
-        </w:rPr>
-        <w:t xml:space="preserve">onstructed the architecture of </w:t>
+          <w:i/>
+          <w:sz w:val="22"/>
+          <w:szCs w:val="22"/>
+          <w:lang w:eastAsia="zh-CN"/>
+        </w:rPr>
+        <w:t>bivariate</w:t>
+      </w:r>
+      <w:r>
+        <w:rPr>
+          <w:rFonts w:ascii="Times New Roman" w:hAnsi="Times New Roman" w:cs="Times New Roman" w:hint="eastAsia"/>
+          <w:i/>
+          <w:sz w:val="22"/>
+          <w:szCs w:val="22"/>
+          <w:lang w:eastAsia="zh-CN"/>
+        </w:rPr>
+        <w:t xml:space="preserve"> relation</w:t>
+      </w:r>
+      <w:r>
+        <w:rPr>
+          <w:rFonts w:ascii="Times New Roman" w:hAnsi="Times New Roman" w:cs="Times New Roman" w:hint="eastAsia"/>
+          <w:sz w:val="22"/>
+          <w:szCs w:val="22"/>
+          <w:lang w:eastAsia="zh-CN"/>
+        </w:rPr>
+        <w:t xml:space="preserve">, and </w:t>
+      </w:r>
+      <w:r>
+        <w:rPr>
+          <w:rFonts w:ascii="Times New Roman" w:hAnsi="Times New Roman" w:cs="Times New Roman" w:hint="eastAsia"/>
+          <w:i/>
+          <w:sz w:val="22"/>
+          <w:szCs w:val="22"/>
+          <w:lang w:eastAsia="zh-CN"/>
+        </w:rPr>
+        <w:t xml:space="preserve">interaction </w:t>
       </w:r>
       <w:r>
         <w:rPr>
           <w:rFonts w:ascii="Times New Roman" w:hAnsi="Times New Roman" w:cs="Times New Roman"/>
-          <w:sz w:val="22"/>
-          <w:szCs w:val="22"/>
-          <w:lang w:eastAsia="zh-CN"/>
-        </w:rPr>
-        <w:t>destination</w:t>
+          <w:i/>
+          <w:sz w:val="22"/>
+          <w:szCs w:val="22"/>
+          <w:lang w:eastAsia="zh-CN"/>
+        </w:rPr>
+        <w:t>significance</w:t>
+      </w:r>
+      <w:r>
+        <w:rPr>
+          <w:rFonts w:ascii="Times New Roman" w:hAnsi="Times New Roman" w:cs="Times New Roman" w:hint="eastAsia"/>
+          <w:sz w:val="22"/>
+          <w:szCs w:val="22"/>
+          <w:lang w:eastAsia="zh-CN"/>
+        </w:rPr>
+        <w:t>.</w:t>
       </w:r>
       <w:r>
         <w:rPr>
@@ -1728,61 +2710,101 @@
           <w:szCs w:val="22"/>
           <w:lang w:eastAsia="zh-CN"/>
         </w:rPr>
-        <w:t>spreadsheets</w:t>
-      </w:r>
-      <w:r>
-        <w:rPr>
-          <w:rFonts w:ascii="Times New Roman" w:hAnsi="Times New Roman" w:cs="Times New Roman" w:hint="eastAsia"/>
-          <w:sz w:val="22"/>
-          <w:szCs w:val="22"/>
-          <w:lang w:eastAsia="zh-CN"/>
-        </w:rPr>
-        <w:t xml:space="preserve"> by </w:t>
-      </w:r>
-      <w:r>
-        <w:rPr>
-          <w:rFonts w:ascii="Times New Roman" w:hAnsi="Times New Roman" w:cs="Times New Roman" w:hint="eastAsia"/>
-          <w:sz w:val="22"/>
-          <w:szCs w:val="22"/>
-          <w:lang w:eastAsia="zh-CN"/>
-        </w:rPr>
-        <w:t xml:space="preserve">handpicking </w:t>
-      </w:r>
-      <w:r>
-        <w:rPr>
-          <w:rFonts w:ascii="Times New Roman" w:hAnsi="Times New Roman" w:cs="Times New Roman" w:hint="eastAsia"/>
-          <w:sz w:val="22"/>
-          <w:szCs w:val="22"/>
-          <w:lang w:eastAsia="zh-CN"/>
-        </w:rPr>
-        <w:t>3~5</w:t>
-      </w:r>
-      <w:r>
-        <w:rPr>
-          <w:rFonts w:ascii="Times New Roman" w:hAnsi="Times New Roman" w:cs="Times New Roman" w:hint="eastAsia"/>
-          <w:sz w:val="22"/>
-          <w:szCs w:val="22"/>
-          <w:lang w:eastAsia="zh-CN"/>
-        </w:rPr>
-        <w:t xml:space="preserve"> primary keys along with necessary metadata columns; re</w:t>
+        <w:t>►</w:t>
+      </w:r>
+      <w:r>
+        <w:rPr>
+          <w:rFonts w:ascii="Times New Roman" w:hAnsi="Times New Roman" w:cs="Times New Roman" w:hint="eastAsia"/>
+          <w:sz w:val="22"/>
+          <w:szCs w:val="22"/>
+          <w:lang w:eastAsia="zh-CN"/>
+        </w:rPr>
+        <w:t>E</w:t>
+      </w:r>
+      <w:r>
+        <w:rPr>
+          <w:rFonts w:ascii="Times New Roman" w:hAnsi="Times New Roman" w:cs="Times New Roman" w:hint="eastAsia"/>
+          <w:sz w:val="22"/>
+          <w:szCs w:val="22"/>
+          <w:lang w:eastAsia="zh-CN"/>
+        </w:rPr>
+        <w:t>m</w:t>
+      </w:r>
+      <w:r>
+        <w:rPr>
+          <w:rFonts w:ascii="Times New Roman" w:hAnsi="Times New Roman" w:cs="Times New Roman" w:hint="eastAsia"/>
+          <w:sz w:val="22"/>
+          <w:szCs w:val="22"/>
+          <w:lang w:eastAsia="zh-CN"/>
+        </w:rPr>
+        <w:t xml:space="preserve">ployed </w:t>
+      </w:r>
+      <w:r>
+        <w:rPr>
+          <w:rFonts w:ascii="Times New Roman" w:hAnsi="Times New Roman" w:cs="Times New Roman" w:hint="eastAsia"/>
+          <w:i/>
+          <w:sz w:val="22"/>
+          <w:szCs w:val="22"/>
+          <w:lang w:eastAsia="zh-CN"/>
+        </w:rPr>
+        <w:t>AIC</w:t>
+      </w:r>
+      <w:r>
+        <w:rPr>
+          <w:rFonts w:ascii="Times New Roman" w:hAnsi="Times New Roman" w:cs="Times New Roman" w:hint="eastAsia"/>
+          <w:sz w:val="22"/>
+          <w:szCs w:val="22"/>
+          <w:lang w:eastAsia="zh-CN"/>
+        </w:rPr>
+        <w:t xml:space="preserve"> with </w:t>
+      </w:r>
+      <w:r>
+        <w:rPr>
+          <w:rFonts w:ascii="Times New Roman" w:hAnsi="Times New Roman" w:cs="Times New Roman" w:hint="eastAsia"/>
+          <w:i/>
+          <w:sz w:val="22"/>
+          <w:szCs w:val="22"/>
+          <w:lang w:eastAsia="zh-CN"/>
+        </w:rPr>
+        <w:t>backward stepwise selection</w:t>
+      </w:r>
+      <w:r>
+        <w:rPr>
+          <w:rFonts w:ascii="Times New Roman" w:hAnsi="Times New Roman" w:cs="Times New Roman" w:hint="eastAsia"/>
+          <w:sz w:val="22"/>
+          <w:szCs w:val="22"/>
+          <w:lang w:eastAsia="zh-CN"/>
+        </w:rPr>
+        <w:t xml:space="preserve"> for </w:t>
+      </w:r>
+      <w:r>
+        <w:rPr>
+          <w:rFonts w:ascii="Times New Roman" w:hAnsi="Times New Roman" w:cs="Times New Roman" w:hint="eastAsia"/>
+          <w:i/>
+          <w:sz w:val="22"/>
+          <w:szCs w:val="22"/>
+          <w:lang w:eastAsia="zh-CN"/>
+        </w:rPr>
+        <w:t xml:space="preserve">feature </w:t>
       </w:r>
       <w:r>
         <w:rPr>
           <w:rFonts w:ascii="Times New Roman" w:hAnsi="Times New Roman" w:cs="Times New Roman"/>
-          <w:sz w:val="22"/>
-          <w:szCs w:val="22"/>
-          <w:lang w:eastAsia="zh-CN"/>
-        </w:rPr>
-        <w:t>engineered</w:t>
-      </w:r>
-      <w:r>
-        <w:rPr>
-          <w:rFonts w:ascii="Times New Roman" w:hAnsi="Times New Roman" w:cs="Times New Roman" w:hint="eastAsia"/>
-          <w:sz w:val="22"/>
-          <w:szCs w:val="22"/>
-          <w:lang w:eastAsia="zh-CN"/>
-        </w:rPr>
-        <w:t xml:space="preserve"> </w:t>
+          <w:i/>
+          <w:sz w:val="22"/>
+          <w:szCs w:val="22"/>
+          <w:lang w:eastAsia="zh-CN"/>
+        </w:rPr>
+        <w:t>engineering</w:t>
+      </w:r>
+      <w:r>
+        <w:rPr>
+          <w:rFonts w:ascii="Times New Roman" w:hAnsi="Times New Roman" w:cs="Times New Roman" w:hint="eastAsia"/>
+          <w:sz w:val="22"/>
+          <w:szCs w:val="22"/>
+          <w:lang w:eastAsia="zh-CN"/>
+        </w:rPr>
+        <w:t xml:space="preserve">. </w:t>
       </w:r>
       <w:r>
         <w:rPr>
@@ -1791,124 +2813,25 @@
           <w:szCs w:val="22"/>
           <w:lang w:eastAsia="zh-CN"/>
         </w:rPr>
-        <w:t>incompatible columns through grou</w:t>
-      </w:r>
-      <w:r>
-        <w:rPr>
-          <w:rFonts w:ascii="Times New Roman" w:hAnsi="Times New Roman" w:cs="Times New Roman"/>
-          <w:sz w:val="22"/>
-          <w:szCs w:val="22"/>
-          <w:lang w:eastAsia="zh-CN"/>
-        </w:rPr>
-        <w:t xml:space="preserve">ping rows, pivoting columns, and </w:t>
-      </w:r>
-      <w:r>
-        <w:rPr>
-          <w:rFonts w:ascii="Times New Roman" w:hAnsi="Times New Roman" w:cs="Times New Roman"/>
-          <w:sz w:val="22"/>
-          <w:szCs w:val="22"/>
-          <w:lang w:eastAsia="zh-CN"/>
-        </w:rPr>
-        <w:t xml:space="preserve">modifying column datatypes; </w:t>
-      </w:r>
-      <w:r>
-        <w:rPr>
-          <w:rFonts w:ascii="Times New Roman" w:hAnsi="Times New Roman" w:cs="Times New Roman" w:hint="eastAsia"/>
-          <w:sz w:val="22"/>
-          <w:szCs w:val="22"/>
-          <w:lang w:eastAsia="zh-CN"/>
-        </w:rPr>
-        <w:t xml:space="preserve">loaded the final results through </w:t>
-      </w:r>
-      <w:r>
-        <w:rPr>
-          <w:rFonts w:ascii="Times New Roman" w:hAnsi="Times New Roman" w:cs="Times New Roman"/>
-          <w:sz w:val="22"/>
-          <w:szCs w:val="22"/>
-          <w:lang w:eastAsia="zh-CN"/>
-        </w:rPr>
-        <w:t xml:space="preserve">merging transformed spreadsheets </w:t>
-      </w:r>
-      <w:r>
-        <w:rPr>
-          <w:rFonts w:ascii="Times New Roman" w:hAnsi="Times New Roman" w:cs="Times New Roman" w:hint="eastAsia"/>
-          <w:sz w:val="22"/>
-          <w:szCs w:val="22"/>
-          <w:lang w:eastAsia="zh-CN"/>
-        </w:rPr>
-        <w:t xml:space="preserve">by matching primary keys; </w:t>
-      </w:r>
-      <w:r>
-        <w:rPr>
-          <w:rFonts w:ascii="Times New Roman" w:hAnsi="Times New Roman" w:cs="Times New Roman" w:hint="eastAsia"/>
-          <w:sz w:val="22"/>
-          <w:szCs w:val="22"/>
-          <w:lang w:eastAsia="zh-CN"/>
-        </w:rPr>
-        <w:t xml:space="preserve">debugged </w:t>
-      </w:r>
-      <w:r>
-        <w:rPr>
-          <w:rFonts w:ascii="Times New Roman" w:hAnsi="Times New Roman" w:cs="Times New Roman" w:hint="eastAsia"/>
-          <w:sz w:val="22"/>
-          <w:szCs w:val="22"/>
-          <w:lang w:eastAsia="zh-CN"/>
-        </w:rPr>
-        <w:t xml:space="preserve">the final data </w:t>
-      </w:r>
-      <w:r>
-        <w:rPr>
-          <w:rFonts w:ascii="Times New Roman" w:hAnsi="Times New Roman" w:cs="Times New Roman" w:hint="eastAsia"/>
-          <w:sz w:val="22"/>
-          <w:szCs w:val="22"/>
-          <w:lang w:eastAsia="zh-CN"/>
-        </w:rPr>
-        <w:t xml:space="preserve">through a series of rigorous </w:t>
-      </w:r>
-      <w:r>
-        <w:rPr>
-          <w:rFonts w:ascii="Times New Roman" w:hAnsi="Times New Roman" w:cs="Times New Roman"/>
-          <w:sz w:val="22"/>
-          <w:szCs w:val="22"/>
-          <w:lang w:eastAsia="zh-CN"/>
-        </w:rPr>
-        <w:t>diagnostics</w:t>
-      </w:r>
-      <w:r>
-        <w:rPr>
-          <w:rFonts w:ascii="Times New Roman" w:hAnsi="Times New Roman" w:cs="Times New Roman" w:hint="eastAsia"/>
-          <w:sz w:val="22"/>
-          <w:szCs w:val="22"/>
-          <w:lang w:eastAsia="zh-CN"/>
-        </w:rPr>
-        <w:t xml:space="preserve"> for any </w:t>
-      </w:r>
-      <w:r>
-        <w:rPr>
-          <w:rFonts w:ascii="Times New Roman" w:hAnsi="Times New Roman" w:cs="Times New Roman"/>
-          <w:sz w:val="22"/>
-          <w:szCs w:val="22"/>
-          <w:lang w:eastAsia="zh-CN"/>
-        </w:rPr>
-        <w:t>architectural</w:t>
-      </w:r>
-      <w:r>
-        <w:rPr>
-          <w:rFonts w:ascii="Times New Roman" w:hAnsi="Times New Roman" w:cs="Times New Roman" w:hint="eastAsia"/>
-          <w:sz w:val="22"/>
-          <w:szCs w:val="22"/>
-          <w:lang w:eastAsia="zh-CN"/>
-        </w:rPr>
-        <w:t xml:space="preserve"> </w:t>
-      </w:r>
-      <w:r>
-        <w:rPr>
-          <w:rFonts w:ascii="Times New Roman" w:hAnsi="Times New Roman" w:cs="Times New Roman" w:hint="eastAsia"/>
-          <w:sz w:val="22"/>
-          <w:szCs w:val="22"/>
-          <w:lang w:eastAsia="zh-CN"/>
-        </w:rPr>
-        <w:t>failures.</w:t>
+        <w:t>►</w:t>
+      </w:r>
+      <w:r>
+        <w:rPr>
+          <w:rFonts w:ascii="Times New Roman" w:hAnsi="Times New Roman" w:cs="Times New Roman" w:hint="eastAsia"/>
+          <w:sz w:val="22"/>
+          <w:szCs w:val="22"/>
+          <w:lang w:eastAsia="zh-CN"/>
+        </w:rPr>
+        <w:t>A</w:t>
+      </w:r>
+      <w:r>
+        <w:rPr>
+          <w:rFonts w:ascii="Times New Roman" w:hAnsi="Times New Roman" w:cs="Times New Roman" w:hint="eastAsia"/>
+          <w:sz w:val="22"/>
+          <w:szCs w:val="22"/>
+          <w:lang w:eastAsia="zh-CN"/>
+        </w:rPr>
+        <w:t>rrived with two models that was carefully diagnosed for model assumption and outliers.</w:t>
       </w:r>
     </w:p>
     <w:p>
@@ -1919,69 +2842,204 @@
           <w:numId w:val="20"/>
         </w:numPr>
         <w:rPr>
+          <w:rFonts w:ascii="Times New Roman" w:hAnsi="Times New Roman" w:cs="Times New Roman" w:hint="eastAsia"/>
+          <w:sz w:val="22"/>
+          <w:szCs w:val="22"/>
+          <w:lang w:eastAsia="zh-CN"/>
+        </w:rPr>
+      </w:pPr>
+      <w:r>
+        <w:rPr>
+          <w:rFonts w:ascii="Times New Roman" w:hAnsi="Times New Roman" w:cs="Times New Roman" w:hint="eastAsia"/>
+          <w:sz w:val="22"/>
+          <w:szCs w:val="22"/>
+          <w:lang w:eastAsia="zh-CN"/>
+        </w:rPr>
+        <w:t>T</w:t>
+      </w:r>
+      <w:r>
+        <w:rPr>
+          <w:rFonts w:ascii="Times New Roman" w:hAnsi="Times New Roman" w:cs="Times New Roman" w:hint="eastAsia"/>
+          <w:sz w:val="22"/>
+          <w:szCs w:val="22"/>
+          <w:lang w:eastAsia="zh-CN"/>
+        </w:rPr>
+        <w:t xml:space="preserve">ested models, </w:t>
+      </w:r>
+      <w:r>
+        <w:rPr>
+          <w:rFonts w:ascii="Times New Roman" w:hAnsi="Times New Roman" w:cs="Times New Roman" w:hint="eastAsia"/>
+          <w:sz w:val="22"/>
+          <w:szCs w:val="22"/>
+          <w:lang w:eastAsia="zh-CN"/>
+        </w:rPr>
+        <w:t>achieving</w:t>
+      </w:r>
+      <w:r>
+        <w:rPr>
+          <w:rFonts w:ascii="Times New Roman" w:hAnsi="Times New Roman" w:cs="Times New Roman" w:hint="eastAsia"/>
+          <w:sz w:val="22"/>
+          <w:szCs w:val="22"/>
+          <w:lang w:eastAsia="zh-CN"/>
+        </w:rPr>
+        <w:t xml:space="preserve"> final </w:t>
+      </w:r>
+      <w:r>
+        <w:rPr>
+          <w:rFonts w:ascii="Times New Roman" w:hAnsi="Times New Roman" w:cs="Times New Roman" w:hint="eastAsia"/>
+          <w:i/>
+          <w:sz w:val="22"/>
+          <w:szCs w:val="22"/>
+          <w:lang w:eastAsia="zh-CN"/>
+        </w:rPr>
+        <w:t>RMSE</w:t>
+      </w:r>
+      <w:r>
+        <w:rPr>
+          <w:rFonts w:ascii="Times New Roman" w:hAnsi="Times New Roman" w:cs="Times New Roman" w:hint="eastAsia"/>
+          <w:sz w:val="22"/>
+          <w:szCs w:val="22"/>
+          <w:lang w:eastAsia="zh-CN"/>
+        </w:rPr>
+        <w:t xml:space="preserve"> of 0.6, and constructed </w:t>
+      </w:r>
+      <w:r>
+        <w:rPr>
+          <w:rFonts w:ascii="Times New Roman" w:hAnsi="Times New Roman" w:cs="Times New Roman" w:hint="eastAsia"/>
+          <w:i/>
+          <w:sz w:val="22"/>
+          <w:szCs w:val="22"/>
+          <w:lang w:eastAsia="zh-CN"/>
+        </w:rPr>
+        <w:t>prediction intervals</w:t>
+      </w:r>
+      <w:r>
+        <w:rPr>
+          <w:rFonts w:ascii="Times New Roman" w:hAnsi="Times New Roman" w:cs="Times New Roman" w:hint="eastAsia"/>
+          <w:sz w:val="22"/>
+          <w:szCs w:val="22"/>
+          <w:lang w:eastAsia="zh-CN"/>
+        </w:rPr>
+        <w:t xml:space="preserve">. </w:t>
+      </w:r>
+      <w:r>
+        <w:rPr>
           <w:rFonts w:ascii="Times New Roman" w:hAnsi="Times New Roman" w:cs="Times New Roman"/>
           <w:sz w:val="22"/>
           <w:szCs w:val="22"/>
           <w:lang w:eastAsia="zh-CN"/>
         </w:rPr>
-      </w:pPr>
-      <w:r>
-        <w:rPr>
-          <w:rFonts w:ascii="Times New Roman" w:hAnsi="Times New Roman" w:cs="Times New Roman" w:hint="eastAsia"/>
-          <w:sz w:val="22"/>
-          <w:szCs w:val="22"/>
-          <w:lang w:eastAsia="zh-CN"/>
-        </w:rPr>
-        <w:t xml:space="preserve">The ETL project </w:t>
-      </w:r>
-      <w:r>
-        <w:rPr>
-          <w:rFonts w:ascii="Times New Roman" w:hAnsi="Times New Roman" w:cs="Times New Roman" w:hint="eastAsia"/>
-          <w:sz w:val="22"/>
-          <w:szCs w:val="22"/>
-          <w:lang w:eastAsia="zh-CN"/>
-        </w:rPr>
-        <w:t xml:space="preserve">had </w:t>
-      </w:r>
-      <w:r>
-        <w:rPr>
-          <w:rFonts w:ascii="Times New Roman" w:hAnsi="Times New Roman" w:cs="Times New Roman" w:hint="eastAsia"/>
-          <w:sz w:val="22"/>
-          <w:szCs w:val="22"/>
-          <w:lang w:eastAsia="zh-CN"/>
-        </w:rPr>
-        <w:t xml:space="preserve">helped </w:t>
-      </w:r>
-      <w:r>
-        <w:rPr>
-          <w:rFonts w:ascii="Times New Roman" w:hAnsi="Times New Roman" w:cs="Times New Roman" w:hint="eastAsia"/>
-          <w:sz w:val="22"/>
-          <w:szCs w:val="22"/>
-          <w:lang w:eastAsia="zh-CN"/>
-        </w:rPr>
-        <w:t xml:space="preserve">the </w:t>
-      </w:r>
-      <w:r>
-        <w:rPr>
-          <w:rFonts w:ascii="Times New Roman" w:hAnsi="Times New Roman" w:cs="Times New Roman" w:hint="eastAsia"/>
-          <w:sz w:val="22"/>
-          <w:szCs w:val="22"/>
-          <w:lang w:eastAsia="zh-CN"/>
-        </w:rPr>
-        <w:t xml:space="preserve">client, Fosun Pharma, to </w:t>
-      </w:r>
-      <w:r>
-        <w:rPr>
-          <w:rFonts w:ascii="Times New Roman" w:hAnsi="Times New Roman" w:cs="Times New Roman" w:hint="eastAsia"/>
-          <w:sz w:val="22"/>
-          <w:szCs w:val="22"/>
-          <w:lang w:eastAsia="zh-CN"/>
-        </w:rPr>
-        <w:t>upgrade onto</w:t>
-      </w:r>
-      <w:r>
-        <w:rPr>
-          <w:rFonts w:ascii="Times New Roman" w:hAnsi="Times New Roman" w:cs="Times New Roman" w:hint="eastAsia"/>
+        <w:t>►</w:t>
+      </w:r>
+      <w:r>
+        <w:rPr>
+          <w:rFonts w:ascii="Times New Roman" w:hAnsi="Times New Roman" w:cs="Times New Roman" w:hint="eastAsia"/>
+          <w:sz w:val="22"/>
+          <w:szCs w:val="22"/>
+          <w:lang w:eastAsia="zh-CN"/>
+        </w:rPr>
+        <w:t>P</w:t>
+      </w:r>
+      <w:r>
+        <w:rPr>
+          <w:rFonts w:ascii="Times New Roman" w:hAnsi="Times New Roman" w:cs="Times New Roman" w:hint="eastAsia"/>
+          <w:sz w:val="22"/>
+          <w:szCs w:val="22"/>
+          <w:lang w:eastAsia="zh-CN"/>
+        </w:rPr>
+        <w:t>resented the result in a report with detailed description and diagrams.</w:t>
+      </w:r>
+    </w:p>
+    <w:p>
+      <w:pPr>
+        <w:rPr>
+          <w:rFonts w:ascii="Times New Roman" w:hAnsi="Times New Roman" w:cs="Times New Roman"/>
+          <w:sz w:val="10"/>
+          <w:szCs w:val="10"/>
+          <w:lang w:eastAsia="zh-CN"/>
+        </w:rPr>
+      </w:pPr>
+    </w:p>
+    <w:p>
+      <w:pPr>
+        <w:pBdr>
+          <w:bottom w:val="single" w:sz="4" w:space="1" w:color="auto"/>
+        </w:pBdr>
+        <w:rPr>
+          <w:rFonts w:ascii="Times New Roman" w:eastAsia="DengXian" w:hAnsi="Times New Roman" w:cs="Times New Roman"/>
+          <w:b/>
+          <w:szCs w:val="22"/>
+          <w:lang w:eastAsia="zh-CN"/>
+        </w:rPr>
+      </w:pPr>
+      <w:r>
+        <w:rPr>
+          <w:rFonts w:ascii="Times New Roman" w:eastAsia="DengXian" w:hAnsi="Times New Roman" w:cs="Times New Roman" w:hint="eastAsia"/>
+          <w:b/>
+          <w:szCs w:val="22"/>
+          <w:lang w:eastAsia="zh-CN"/>
+        </w:rPr>
+        <w:t>Skills</w:t>
+      </w:r>
+    </w:p>
+    <w:p>
+      <w:pPr>
+        <w:rPr>
+          <w:rFonts w:ascii="Times New Roman" w:eastAsia="DengXian" w:hAnsi="Times New Roman" w:cs="Times New Roman" w:hint="eastAsia"/>
+          <w:sz w:val="22"/>
+          <w:szCs w:val="22"/>
+          <w:lang w:eastAsia="zh-CN"/>
+        </w:rPr>
+      </w:pPr>
+      <w:r>
+        <w:rPr>
+          <w:rFonts w:ascii="Times New Roman" w:eastAsia="DengXian" w:hAnsi="Times New Roman" w:cs="Times New Roman" w:hint="eastAsia"/>
+          <w:b/>
+          <w:sz w:val="22"/>
+          <w:szCs w:val="22"/>
+          <w:lang w:eastAsia="zh-CN"/>
+        </w:rPr>
+        <w:t>High level programming language</w:t>
+      </w:r>
+      <w:r>
+        <w:rPr>
+          <w:rFonts w:ascii="Times New Roman" w:eastAsia="DengXian" w:hAnsi="Times New Roman" w:cs="Times New Roman" w:hint="eastAsia"/>
+          <w:sz w:val="22"/>
+          <w:szCs w:val="22"/>
+          <w:lang w:eastAsia="zh-CN"/>
+        </w:rPr>
+        <w:t xml:space="preserve">: </w:t>
+      </w:r>
+      <w:r>
+        <w:rPr>
+          <w:rFonts w:ascii="Times New Roman" w:eastAsia="DengXian" w:hAnsi="Times New Roman" w:cs="Times New Roman" w:hint="eastAsia"/>
+          <w:sz w:val="22"/>
+          <w:szCs w:val="22"/>
+          <w:lang w:eastAsia="zh-CN"/>
+        </w:rPr>
+        <w:t>Java</w:t>
+      </w:r>
+      <w:r>
+        <w:rPr>
+          <w:rFonts w:ascii="Times New Roman" w:eastAsia="DengXian" w:hAnsi="Times New Roman" w:cs="Times New Roman" w:hint="eastAsia"/>
+          <w:sz w:val="22"/>
+          <w:szCs w:val="22"/>
+          <w:lang w:eastAsia="zh-CN"/>
+        </w:rPr>
+        <w:t xml:space="preserve"> (proficient)</w:t>
+      </w:r>
+      <w:r>
+        <w:rPr>
+          <w:rFonts w:ascii="Times New Roman" w:eastAsia="DengXian" w:hAnsi="Times New Roman" w:cs="Times New Roman" w:hint="eastAsia"/>
+          <w:sz w:val="22"/>
+          <w:szCs w:val="22"/>
+          <w:lang w:eastAsia="zh-CN"/>
+        </w:rPr>
+        <w:t>, Python</w:t>
+      </w:r>
+      <w:r>
+        <w:rPr>
+          <w:rFonts w:ascii="Times New Roman" w:eastAsia="DengXian" w:hAnsi="Times New Roman" w:cs="Times New Roman" w:hint="eastAsia"/>
           <w:sz w:val="22"/>
           <w:szCs w:val="22"/>
           <w:lang w:eastAsia="zh-CN"/>
@@ -1990,21 +3048,373 @@
       </w:r>
       <w:r>
         <w:rPr>
-          <w:rFonts w:ascii="Times New Roman" w:hAnsi="Times New Roman" w:cs="Times New Roman" w:hint="eastAsia"/>
-          <w:sz w:val="22"/>
-          <w:szCs w:val="22"/>
-          <w:lang w:eastAsia="zh-CN"/>
-        </w:rPr>
-        <w:t xml:space="preserve">the </w:t>
-      </w:r>
-      <w:r>
-        <w:rPr>
-          <w:rFonts w:ascii="Times New Roman" w:hAnsi="Times New Roman" w:cs="Times New Roman" w:hint="eastAsia"/>
-          <w:sz w:val="22"/>
-          <w:szCs w:val="22"/>
-          <w:lang w:eastAsia="zh-CN"/>
-        </w:rPr>
-        <w:t xml:space="preserve">newest, higher performing database system. </w:t>
+          <w:rFonts w:ascii="Times New Roman" w:eastAsia="DengXian" w:hAnsi="Times New Roman" w:cs="Times New Roman" w:hint="eastAsia"/>
+          <w:sz w:val="22"/>
+          <w:szCs w:val="22"/>
+          <w:lang w:eastAsia="zh-CN"/>
+        </w:rPr>
+        <w:t>(proficient)</w:t>
+      </w:r>
+      <w:r>
+        <w:rPr>
+          <w:rFonts w:ascii="Times New Roman" w:eastAsia="DengXian" w:hAnsi="Times New Roman" w:cs="Times New Roman" w:hint="eastAsia"/>
+          <w:sz w:val="22"/>
+          <w:szCs w:val="22"/>
+          <w:lang w:eastAsia="zh-CN"/>
+        </w:rPr>
+        <w:t>, R</w:t>
+      </w:r>
+      <w:r>
+        <w:rPr>
+          <w:rFonts w:ascii="Times New Roman" w:eastAsia="DengXian" w:hAnsi="Times New Roman" w:cs="Times New Roman" w:hint="eastAsia"/>
+          <w:sz w:val="22"/>
+          <w:szCs w:val="22"/>
+          <w:lang w:eastAsia="zh-CN"/>
+        </w:rPr>
+        <w:t xml:space="preserve"> </w:t>
+      </w:r>
+      <w:r>
+        <w:rPr>
+          <w:rFonts w:ascii="Times New Roman" w:eastAsia="DengXian" w:hAnsi="Times New Roman" w:cs="Times New Roman" w:hint="eastAsia"/>
+          <w:sz w:val="22"/>
+          <w:szCs w:val="22"/>
+          <w:lang w:eastAsia="zh-CN"/>
+        </w:rPr>
+        <w:t>(proficient)</w:t>
+      </w:r>
+      <w:r>
+        <w:rPr>
+          <w:rFonts w:ascii="Times New Roman" w:eastAsia="DengXian" w:hAnsi="Times New Roman" w:cs="Times New Roman" w:hint="eastAsia"/>
+          <w:sz w:val="22"/>
+          <w:szCs w:val="22"/>
+          <w:lang w:eastAsia="zh-CN"/>
+        </w:rPr>
+        <w:t>, C.</w:t>
+      </w:r>
+    </w:p>
+    <w:p>
+      <w:pPr>
+        <w:rPr>
+          <w:rFonts w:ascii="Times New Roman" w:eastAsia="DengXian" w:hAnsi="Times New Roman" w:cs="Times New Roman"/>
+          <w:sz w:val="22"/>
+          <w:szCs w:val="22"/>
+          <w:lang w:eastAsia="zh-CN"/>
+        </w:rPr>
+      </w:pPr>
+      <w:r>
+        <w:rPr>
+          <w:rFonts w:ascii="Times New Roman" w:eastAsia="DengXian" w:hAnsi="Times New Roman" w:cs="Times New Roman" w:hint="eastAsia"/>
+          <w:b/>
+          <w:sz w:val="22"/>
+          <w:szCs w:val="22"/>
+          <w:lang w:eastAsia="zh-CN"/>
+        </w:rPr>
+        <w:t xml:space="preserve">Query </w:t>
+      </w:r>
+      <w:r>
+        <w:rPr>
+          <w:rFonts w:ascii="Times New Roman" w:eastAsia="DengXian" w:hAnsi="Times New Roman" w:cs="Times New Roman"/>
+          <w:b/>
+          <w:sz w:val="22"/>
+          <w:szCs w:val="22"/>
+          <w:lang w:eastAsia="zh-CN"/>
+        </w:rPr>
+        <w:t>language</w:t>
+      </w:r>
+      <w:r>
+        <w:rPr>
+          <w:rFonts w:ascii="Times New Roman" w:eastAsia="DengXian" w:hAnsi="Times New Roman" w:cs="Times New Roman" w:hint="eastAsia"/>
+          <w:sz w:val="22"/>
+          <w:szCs w:val="22"/>
+          <w:lang w:eastAsia="zh-CN"/>
+        </w:rPr>
+        <w:t>: MySQL</w:t>
+      </w:r>
+      <w:r>
+        <w:rPr>
+          <w:rFonts w:ascii="Times New Roman" w:eastAsia="DengXian" w:hAnsi="Times New Roman" w:cs="Times New Roman" w:hint="eastAsia"/>
+          <w:sz w:val="22"/>
+          <w:szCs w:val="22"/>
+          <w:lang w:eastAsia="zh-CN"/>
+        </w:rPr>
+        <w:t xml:space="preserve"> </w:t>
+      </w:r>
+      <w:r>
+        <w:rPr>
+          <w:rFonts w:ascii="Times New Roman" w:eastAsia="DengXian" w:hAnsi="Times New Roman" w:cs="Times New Roman" w:hint="eastAsia"/>
+          <w:sz w:val="22"/>
+          <w:szCs w:val="22"/>
+          <w:lang w:eastAsia="zh-CN"/>
+        </w:rPr>
+        <w:t>(proficient)</w:t>
+      </w:r>
+      <w:r>
+        <w:rPr>
+          <w:rFonts w:ascii="Times New Roman" w:eastAsia="DengXian" w:hAnsi="Times New Roman" w:cs="Times New Roman" w:hint="eastAsia"/>
+          <w:sz w:val="22"/>
+          <w:szCs w:val="22"/>
+          <w:lang w:eastAsia="zh-CN"/>
+        </w:rPr>
+        <w:t>, SQL Server.</w:t>
+      </w:r>
+    </w:p>
+    <w:p>
+      <w:pPr>
+        <w:rPr>
+          <w:rFonts w:ascii="Times New Roman" w:eastAsia="DengXian" w:hAnsi="Times New Roman" w:cs="Times New Roman" w:hint="eastAsia"/>
+          <w:sz w:val="22"/>
+          <w:szCs w:val="22"/>
+          <w:lang w:eastAsia="zh-CN"/>
+        </w:rPr>
+      </w:pPr>
+      <w:r>
+        <w:rPr>
+          <w:rFonts w:ascii="Times New Roman" w:eastAsia="DengXian" w:hAnsi="Times New Roman" w:cs="Times New Roman" w:hint="eastAsia"/>
+          <w:b/>
+          <w:sz w:val="22"/>
+          <w:szCs w:val="22"/>
+          <w:lang w:eastAsia="zh-CN"/>
+        </w:rPr>
+        <w:t>Front end development language</w:t>
+      </w:r>
+      <w:r>
+        <w:rPr>
+          <w:rFonts w:ascii="Times New Roman" w:eastAsia="DengXian" w:hAnsi="Times New Roman" w:cs="Times New Roman" w:hint="eastAsia"/>
+          <w:sz w:val="22"/>
+          <w:szCs w:val="22"/>
+          <w:lang w:eastAsia="zh-CN"/>
+        </w:rPr>
+        <w:t xml:space="preserve">: </w:t>
+      </w:r>
+      <w:r>
+        <w:rPr>
+          <w:rFonts w:ascii="Times New Roman" w:eastAsia="DengXian" w:hAnsi="Times New Roman" w:cs="Times New Roman" w:hint="eastAsia"/>
+          <w:sz w:val="22"/>
+          <w:szCs w:val="22"/>
+          <w:lang w:eastAsia="zh-CN"/>
+        </w:rPr>
+        <w:t>HTML</w:t>
+      </w:r>
+      <w:r>
+        <w:rPr>
+          <w:rFonts w:ascii="Times New Roman" w:eastAsia="DengXian" w:hAnsi="Times New Roman" w:cs="Times New Roman" w:hint="eastAsia"/>
+          <w:sz w:val="22"/>
+          <w:szCs w:val="22"/>
+          <w:lang w:eastAsia="zh-CN"/>
+        </w:rPr>
+        <w:t>,</w:t>
+      </w:r>
+      <w:r>
+        <w:rPr>
+          <w:rFonts w:ascii="Times New Roman" w:eastAsia="DengXian" w:hAnsi="Times New Roman" w:cs="Times New Roman" w:hint="eastAsia"/>
+          <w:sz w:val="22"/>
+          <w:szCs w:val="22"/>
+          <w:lang w:eastAsia="zh-CN"/>
+        </w:rPr>
+        <w:t xml:space="preserve"> CSS, </w:t>
+      </w:r>
+      <w:r>
+        <w:rPr>
+          <w:rFonts w:ascii="Times New Roman" w:eastAsia="DengXian" w:hAnsi="Times New Roman" w:cs="Times New Roman"/>
+          <w:sz w:val="22"/>
+          <w:szCs w:val="22"/>
+          <w:lang w:eastAsia="zh-CN"/>
+        </w:rPr>
+        <w:t>JavaScript</w:t>
+      </w:r>
+      <w:r>
+        <w:rPr>
+          <w:rFonts w:ascii="Times New Roman" w:eastAsia="DengXian" w:hAnsi="Times New Roman" w:cs="Times New Roman" w:hint="eastAsia"/>
+          <w:sz w:val="22"/>
+          <w:szCs w:val="22"/>
+          <w:lang w:eastAsia="zh-CN"/>
+        </w:rPr>
+        <w:t>.</w:t>
+      </w:r>
+    </w:p>
+    <w:p>
+      <w:pPr>
+        <w:rPr>
+          <w:rFonts w:ascii="Times New Roman" w:eastAsia="DengXian" w:hAnsi="Times New Roman" w:cs="Times New Roman" w:hint="eastAsia"/>
+          <w:sz w:val="22"/>
+          <w:szCs w:val="22"/>
+          <w:lang w:eastAsia="zh-CN"/>
+        </w:rPr>
+      </w:pPr>
+      <w:r>
+        <w:rPr>
+          <w:rFonts w:ascii="Times New Roman" w:eastAsia="DengXian" w:hAnsi="Times New Roman" w:cs="Times New Roman" w:hint="eastAsia"/>
+          <w:b/>
+          <w:sz w:val="22"/>
+          <w:szCs w:val="22"/>
+          <w:lang w:eastAsia="zh-CN"/>
+        </w:rPr>
+        <w:t>Tools</w:t>
+      </w:r>
+      <w:r>
+        <w:rPr>
+          <w:rFonts w:ascii="Times New Roman" w:eastAsia="DengXian" w:hAnsi="Times New Roman" w:cs="Times New Roman" w:hint="eastAsia"/>
+          <w:sz w:val="22"/>
+          <w:szCs w:val="22"/>
+          <w:lang w:eastAsia="zh-CN"/>
+        </w:rPr>
+        <w:t xml:space="preserve">: </w:t>
+      </w:r>
+      <w:r>
+        <w:rPr>
+          <w:rFonts w:ascii="Times New Roman" w:eastAsia="DengXian" w:hAnsi="Times New Roman" w:cs="Times New Roman" w:hint="eastAsia"/>
+          <w:sz w:val="22"/>
+          <w:szCs w:val="22"/>
+          <w:lang w:eastAsia="zh-CN"/>
+        </w:rPr>
+        <w:t>AzureML</w:t>
+      </w:r>
+      <w:r>
+        <w:rPr>
+          <w:rFonts w:ascii="Times New Roman" w:eastAsia="DengXian" w:hAnsi="Times New Roman" w:cs="Times New Roman" w:hint="eastAsia"/>
+          <w:sz w:val="22"/>
+          <w:szCs w:val="22"/>
+          <w:lang w:eastAsia="zh-CN"/>
+        </w:rPr>
+        <w:t xml:space="preserve">, Git </w:t>
+      </w:r>
+      <w:r>
+        <w:rPr>
+          <w:rFonts w:ascii="Times New Roman" w:eastAsia="DengXian" w:hAnsi="Times New Roman" w:cs="Times New Roman" w:hint="eastAsia"/>
+          <w:sz w:val="22"/>
+          <w:szCs w:val="22"/>
+          <w:lang w:eastAsia="zh-CN"/>
+        </w:rPr>
+        <w:t xml:space="preserve">(proficient), </w:t>
+      </w:r>
+      <w:r>
+        <w:rPr>
+          <w:rFonts w:ascii="Times New Roman" w:eastAsia="DengXian" w:hAnsi="Times New Roman" w:cs="Times New Roman" w:hint="eastAsia"/>
+          <w:sz w:val="22"/>
+          <w:szCs w:val="22"/>
+          <w:lang w:eastAsia="zh-CN"/>
+        </w:rPr>
+        <w:t xml:space="preserve">Shell </w:t>
+      </w:r>
+      <w:r>
+        <w:rPr>
+          <w:rFonts w:ascii="Times New Roman" w:eastAsia="DengXian" w:hAnsi="Times New Roman" w:cs="Times New Roman" w:hint="eastAsia"/>
+          <w:sz w:val="22"/>
+          <w:szCs w:val="22"/>
+          <w:lang w:eastAsia="zh-CN"/>
+        </w:rPr>
+        <w:t xml:space="preserve">(proficient), </w:t>
+      </w:r>
+      <w:r>
+        <w:rPr>
+          <w:rFonts w:ascii="Times New Roman" w:eastAsia="DengXian" w:hAnsi="Times New Roman" w:cs="Times New Roman" w:hint="eastAsia"/>
+          <w:sz w:val="22"/>
+          <w:szCs w:val="22"/>
+          <w:lang w:eastAsia="zh-CN"/>
+        </w:rPr>
+        <w:t>Jupyter</w:t>
+      </w:r>
+      <w:r>
+        <w:rPr>
+          <w:rFonts w:ascii="Times New Roman" w:eastAsia="DengXian" w:hAnsi="Times New Roman" w:cs="Times New Roman" w:hint="eastAsia"/>
+          <w:sz w:val="22"/>
+          <w:szCs w:val="22"/>
+          <w:lang w:eastAsia="zh-CN"/>
+        </w:rPr>
+        <w:t xml:space="preserve"> </w:t>
+      </w:r>
+      <w:r>
+        <w:rPr>
+          <w:rFonts w:ascii="Times New Roman" w:eastAsia="DengXian" w:hAnsi="Times New Roman" w:cs="Times New Roman" w:hint="eastAsia"/>
+          <w:sz w:val="22"/>
+          <w:szCs w:val="22"/>
+          <w:lang w:eastAsia="zh-CN"/>
+        </w:rPr>
+        <w:t>(proficient)</w:t>
+      </w:r>
+      <w:r>
+        <w:rPr>
+          <w:rFonts w:ascii="Times New Roman" w:eastAsia="DengXian" w:hAnsi="Times New Roman" w:cs="Times New Roman" w:hint="eastAsia"/>
+          <w:sz w:val="22"/>
+          <w:szCs w:val="22"/>
+          <w:lang w:eastAsia="zh-CN"/>
+        </w:rPr>
+        <w:t>,</w:t>
+      </w:r>
+      <w:r>
+        <w:rPr>
+          <w:rFonts w:ascii="Times New Roman" w:eastAsia="DengXian" w:hAnsi="Times New Roman" w:cs="Times New Roman" w:hint="eastAsia"/>
+          <w:sz w:val="22"/>
+          <w:szCs w:val="22"/>
+          <w:lang w:eastAsia="zh-CN"/>
+        </w:rPr>
+        <w:t xml:space="preserve"> Kettle</w:t>
+      </w:r>
+      <w:r>
+        <w:rPr>
+          <w:rFonts w:ascii="Times New Roman" w:eastAsia="DengXian" w:hAnsi="Times New Roman" w:cs="Times New Roman" w:hint="eastAsia"/>
+          <w:sz w:val="22"/>
+          <w:szCs w:val="22"/>
+          <w:lang w:eastAsia="zh-CN"/>
+        </w:rPr>
+        <w:t>, MS Office.</w:t>
+      </w:r>
+    </w:p>
+    <w:p>
+      <w:pPr>
+        <w:rPr>
+          <w:rFonts w:ascii="Times New Roman" w:eastAsia="DengXian" w:hAnsi="Times New Roman" w:cs="Times New Roman"/>
+          <w:sz w:val="22"/>
+          <w:szCs w:val="22"/>
+          <w:lang w:eastAsia="zh-CN"/>
+        </w:rPr>
+      </w:pPr>
+      <w:r>
+        <w:rPr>
+          <w:rFonts w:ascii="Times New Roman" w:eastAsia="DengXian" w:hAnsi="Times New Roman" w:cs="Times New Roman" w:hint="eastAsia"/>
+          <w:b/>
+          <w:sz w:val="22"/>
+          <w:szCs w:val="22"/>
+          <w:lang w:eastAsia="zh-CN"/>
+        </w:rPr>
+        <w:t>Language Proficiency</w:t>
+      </w:r>
+      <w:r>
+        <w:rPr>
+          <w:rFonts w:ascii="Times New Roman" w:eastAsia="DengXian" w:hAnsi="Times New Roman" w:cs="Times New Roman" w:hint="eastAsia"/>
+          <w:sz w:val="22"/>
+          <w:szCs w:val="22"/>
+          <w:lang w:eastAsia="zh-CN"/>
+        </w:rPr>
+        <w:t>:</w:t>
+      </w:r>
+      <w:r>
+        <w:rPr>
+          <w:rFonts w:ascii="Times New Roman" w:eastAsia="DengXian" w:hAnsi="Times New Roman" w:cs="Times New Roman" w:hint="eastAsia"/>
+          <w:b/>
+          <w:sz w:val="22"/>
+          <w:szCs w:val="22"/>
+          <w:lang w:eastAsia="zh-CN"/>
+        </w:rPr>
+        <w:t xml:space="preserve"> </w:t>
+      </w:r>
+      <w:r>
+        <w:rPr>
+          <w:rFonts w:ascii="Times New Roman" w:eastAsia="DengXian" w:hAnsi="Times New Roman" w:cs="Times New Roman" w:hint="eastAsia"/>
+          <w:sz w:val="22"/>
+          <w:szCs w:val="22"/>
+          <w:lang w:eastAsia="zh-CN"/>
+        </w:rPr>
+        <w:t xml:space="preserve">GRE: 334/340 (2022), </w:t>
+      </w:r>
+      <w:r>
+        <w:rPr>
+          <w:rFonts w:ascii="Times New Roman" w:eastAsia="DengXian" w:hAnsi="Times New Roman" w:cs="Times New Roman" w:hint="eastAsia"/>
+          <w:sz w:val="22"/>
+          <w:szCs w:val="22"/>
+          <w:lang w:eastAsia="zh-CN"/>
+        </w:rPr>
+        <w:t>TOEFL: 114/120 (2019).</w:t>
       </w:r>
     </w:p>
     <w:p>
@@ -2036,358 +3446,27 @@
           <w:szCs w:val="22"/>
           <w:lang w:eastAsia="zh-CN"/>
         </w:rPr>
-        <w:t>Skills</w:t>
-      </w:r>
-    </w:p>
-    <w:p>
-      <w:pPr>
-        <w:rPr>
-          <w:rFonts w:ascii="Times New Roman" w:eastAsia="DengXian" w:hAnsi="Times New Roman" w:cs="Times New Roman" w:hint="eastAsia"/>
-          <w:sz w:val="22"/>
-          <w:szCs w:val="22"/>
-          <w:lang w:eastAsia="zh-CN"/>
-        </w:rPr>
-      </w:pPr>
+        <w:t>Award</w:t>
+      </w:r>
       <w:r>
         <w:rPr>
           <w:rFonts w:ascii="Times New Roman" w:eastAsia="DengXian" w:hAnsi="Times New Roman" w:cs="Times New Roman" w:hint="eastAsia"/>
           <w:b/>
-          <w:sz w:val="22"/>
-          <w:szCs w:val="22"/>
-          <w:lang w:eastAsia="zh-CN"/>
-        </w:rPr>
-        <w:t>High level programming languages</w:t>
-      </w:r>
-      <w:r>
-        <w:rPr>
-          <w:rFonts w:ascii="Times New Roman" w:eastAsia="DengXian" w:hAnsi="Times New Roman" w:cs="Times New Roman" w:hint="eastAsia"/>
-          <w:sz w:val="22"/>
-          <w:szCs w:val="22"/>
-          <w:lang w:eastAsia="zh-CN"/>
-        </w:rPr>
-        <w:t xml:space="preserve">: </w:t>
-      </w:r>
-      <w:r>
-        <w:rPr>
-          <w:rFonts w:ascii="Times New Roman" w:eastAsia="DengXian" w:hAnsi="Times New Roman" w:cs="Times New Roman" w:hint="eastAsia"/>
-          <w:sz w:val="22"/>
-          <w:szCs w:val="22"/>
-          <w:lang w:eastAsia="zh-CN"/>
-        </w:rPr>
-        <w:t xml:space="preserve">R, </w:t>
-      </w:r>
-      <w:r>
-        <w:rPr>
-          <w:rFonts w:ascii="Times New Roman" w:eastAsia="DengXian" w:hAnsi="Times New Roman" w:cs="Times New Roman" w:hint="eastAsia"/>
-          <w:sz w:val="22"/>
-          <w:szCs w:val="22"/>
-          <w:lang w:eastAsia="zh-CN"/>
-        </w:rPr>
-        <w:t>C</w:t>
-      </w:r>
-      <w:r>
-        <w:rPr>
-          <w:rFonts w:ascii="Times New Roman" w:eastAsia="DengXian" w:hAnsi="Times New Roman" w:cs="Times New Roman" w:hint="eastAsia"/>
-          <w:sz w:val="22"/>
-          <w:szCs w:val="22"/>
-          <w:lang w:eastAsia="zh-CN"/>
-        </w:rPr>
-        <w:t xml:space="preserve">, </w:t>
-      </w:r>
-      <w:r>
-        <w:rPr>
-          <w:rFonts w:ascii="Times New Roman" w:eastAsia="DengXian" w:hAnsi="Times New Roman" w:cs="Times New Roman" w:hint="eastAsia"/>
-          <w:sz w:val="22"/>
-          <w:szCs w:val="22"/>
-          <w:lang w:eastAsia="zh-CN"/>
-        </w:rPr>
-        <w:t>P</w:t>
-      </w:r>
-      <w:r>
-        <w:rPr>
-          <w:rFonts w:ascii="Times New Roman" w:eastAsia="DengXian" w:hAnsi="Times New Roman" w:cs="Times New Roman" w:hint="eastAsia"/>
-          <w:sz w:val="22"/>
-          <w:szCs w:val="22"/>
-          <w:lang w:eastAsia="zh-CN"/>
-        </w:rPr>
-        <w:t>ython,</w:t>
-      </w:r>
-      <w:r>
-        <w:rPr>
-          <w:rFonts w:ascii="Times New Roman" w:eastAsia="DengXian" w:hAnsi="Times New Roman" w:cs="Times New Roman" w:hint="eastAsia"/>
-          <w:sz w:val="22"/>
-          <w:szCs w:val="22"/>
-          <w:lang w:eastAsia="zh-CN"/>
-        </w:rPr>
-        <w:t xml:space="preserve"> </w:t>
-      </w:r>
-      <w:r>
-        <w:rPr>
-          <w:rFonts w:ascii="Times New Roman" w:eastAsia="DengXian" w:hAnsi="Times New Roman" w:cs="Times New Roman" w:hint="eastAsia"/>
-          <w:sz w:val="22"/>
-          <w:szCs w:val="22"/>
-          <w:lang w:eastAsia="zh-CN"/>
-        </w:rPr>
-        <w:t>Java</w:t>
-      </w:r>
-      <w:r>
-        <w:rPr>
-          <w:rFonts w:ascii="Times New Roman" w:eastAsia="DengXian" w:hAnsi="Times New Roman" w:cs="Times New Roman" w:hint="eastAsia"/>
-          <w:sz w:val="22"/>
-          <w:szCs w:val="22"/>
-          <w:lang w:eastAsia="zh-CN"/>
-        </w:rPr>
-        <w:t>;</w:t>
-      </w:r>
-      <w:r>
-        <w:rPr>
-          <w:rFonts w:ascii="Times New Roman" w:eastAsia="DengXian" w:hAnsi="Times New Roman" w:cs="Times New Roman" w:hint="eastAsia"/>
-          <w:sz w:val="22"/>
-          <w:szCs w:val="22"/>
-          <w:lang w:eastAsia="zh-CN"/>
-        </w:rPr>
-        <w:t xml:space="preserve"> </w:t>
-      </w:r>
-      <w:r>
-        <w:rPr>
-          <w:rFonts w:ascii="Times New Roman" w:eastAsia="DengXian" w:hAnsi="Times New Roman" w:cs="Times New Roman" w:hint="eastAsia"/>
-          <w:b/>
-          <w:sz w:val="22"/>
-          <w:szCs w:val="22"/>
-          <w:lang w:eastAsia="zh-CN"/>
-        </w:rPr>
-        <w:t>Web development related</w:t>
-      </w:r>
-      <w:r>
-        <w:rPr>
-          <w:rFonts w:ascii="Times New Roman" w:eastAsia="DengXian" w:hAnsi="Times New Roman" w:cs="Times New Roman" w:hint="eastAsia"/>
-          <w:b/>
-          <w:sz w:val="22"/>
-          <w:szCs w:val="22"/>
-          <w:lang w:eastAsia="zh-CN"/>
-        </w:rPr>
-        <w:t xml:space="preserve"> language</w:t>
-      </w:r>
-      <w:r>
-        <w:rPr>
-          <w:rFonts w:ascii="Times New Roman" w:eastAsia="DengXian" w:hAnsi="Times New Roman" w:cs="Times New Roman" w:hint="eastAsia"/>
-          <w:sz w:val="22"/>
-          <w:szCs w:val="22"/>
-          <w:lang w:eastAsia="zh-CN"/>
-        </w:rPr>
-        <w:t xml:space="preserve">: HTML, CSS, </w:t>
-      </w:r>
-      <w:r>
-        <w:rPr>
-          <w:rFonts w:ascii="Times New Roman" w:eastAsia="DengXian" w:hAnsi="Times New Roman" w:cs="Times New Roman"/>
-          <w:sz w:val="22"/>
-          <w:szCs w:val="22"/>
-          <w:lang w:eastAsia="zh-CN"/>
-        </w:rPr>
-        <w:t>JavaScript</w:t>
-      </w:r>
-      <w:r>
-        <w:rPr>
-          <w:rFonts w:ascii="Times New Roman" w:eastAsia="DengXian" w:hAnsi="Times New Roman" w:cs="Times New Roman" w:hint="eastAsia"/>
-          <w:sz w:val="22"/>
-          <w:szCs w:val="22"/>
-          <w:lang w:eastAsia="zh-CN"/>
-        </w:rPr>
-        <w:t>;</w:t>
-      </w:r>
-      <w:r>
-        <w:rPr>
-          <w:rFonts w:ascii="Times New Roman" w:eastAsia="DengXian" w:hAnsi="Times New Roman" w:cs="Times New Roman" w:hint="eastAsia"/>
-          <w:sz w:val="22"/>
-          <w:szCs w:val="22"/>
-          <w:lang w:eastAsia="zh-CN"/>
-        </w:rPr>
-        <w:t xml:space="preserve"> </w:t>
-      </w:r>
-      <w:r>
-        <w:rPr>
-          <w:rFonts w:ascii="Times New Roman" w:eastAsia="DengXian" w:hAnsi="Times New Roman" w:cs="Times New Roman" w:hint="eastAsia"/>
-          <w:b/>
-          <w:sz w:val="22"/>
-          <w:szCs w:val="22"/>
-          <w:lang w:eastAsia="zh-CN"/>
-        </w:rPr>
-        <w:t xml:space="preserve">Assembly </w:t>
-      </w:r>
-      <w:r>
-        <w:rPr>
-          <w:rFonts w:ascii="Times New Roman" w:eastAsia="DengXian" w:hAnsi="Times New Roman" w:cs="Times New Roman"/>
-          <w:b/>
-          <w:sz w:val="22"/>
-          <w:szCs w:val="22"/>
-          <w:lang w:eastAsia="zh-CN"/>
-        </w:rPr>
-        <w:t>language</w:t>
-      </w:r>
-      <w:r>
-        <w:rPr>
-          <w:rFonts w:ascii="Times New Roman" w:eastAsia="DengXian" w:hAnsi="Times New Roman" w:cs="Times New Roman" w:hint="eastAsia"/>
-          <w:sz w:val="22"/>
-          <w:szCs w:val="22"/>
-          <w:lang w:eastAsia="zh-CN"/>
-        </w:rPr>
-        <w:t>: RISC-V</w:t>
-      </w:r>
-      <w:r>
-        <w:rPr>
-          <w:rFonts w:ascii="Times New Roman" w:eastAsia="DengXian" w:hAnsi="Times New Roman" w:cs="Times New Roman" w:hint="eastAsia"/>
-          <w:sz w:val="22"/>
-          <w:szCs w:val="22"/>
-          <w:lang w:eastAsia="zh-CN"/>
-        </w:rPr>
-        <w:t>;</w:t>
-      </w:r>
-      <w:r>
-        <w:rPr>
-          <w:rFonts w:ascii="Times New Roman" w:eastAsia="DengXian" w:hAnsi="Times New Roman" w:cs="Times New Roman" w:hint="eastAsia"/>
-          <w:sz w:val="22"/>
-          <w:szCs w:val="22"/>
-          <w:lang w:eastAsia="zh-CN"/>
-        </w:rPr>
-        <w:t xml:space="preserve"> </w:t>
-      </w:r>
-      <w:r>
-        <w:rPr>
-          <w:rFonts w:ascii="Times New Roman" w:eastAsia="DengXian" w:hAnsi="Times New Roman" w:cs="Times New Roman" w:hint="eastAsia"/>
-          <w:b/>
-          <w:sz w:val="22"/>
-          <w:szCs w:val="22"/>
-          <w:lang w:eastAsia="zh-CN"/>
-        </w:rPr>
-        <w:t xml:space="preserve">Query </w:t>
-      </w:r>
-      <w:r>
-        <w:rPr>
-          <w:rFonts w:ascii="Times New Roman" w:eastAsia="DengXian" w:hAnsi="Times New Roman" w:cs="Times New Roman"/>
-          <w:b/>
-          <w:sz w:val="22"/>
-          <w:szCs w:val="22"/>
-          <w:lang w:eastAsia="zh-CN"/>
-        </w:rPr>
-        <w:t>language</w:t>
-      </w:r>
-      <w:r>
-        <w:rPr>
-          <w:rFonts w:ascii="Times New Roman" w:eastAsia="DengXian" w:hAnsi="Times New Roman" w:cs="Times New Roman" w:hint="eastAsia"/>
-          <w:sz w:val="22"/>
-          <w:szCs w:val="22"/>
-          <w:lang w:eastAsia="zh-CN"/>
-        </w:rPr>
-        <w:t>: MySQL, SQL Server</w:t>
-      </w:r>
-      <w:r>
-        <w:rPr>
-          <w:rFonts w:ascii="Times New Roman" w:eastAsia="DengXian" w:hAnsi="Times New Roman" w:cs="Times New Roman" w:hint="eastAsia"/>
-          <w:sz w:val="22"/>
-          <w:szCs w:val="22"/>
-          <w:lang w:eastAsia="zh-CN"/>
-        </w:rPr>
-        <w:t>.</w:t>
-      </w:r>
-    </w:p>
-    <w:p>
-      <w:pPr>
-        <w:rPr>
-          <w:rFonts w:ascii="Times New Roman" w:eastAsia="DengXian" w:hAnsi="Times New Roman" w:cs="Times New Roman" w:hint="eastAsia"/>
-          <w:sz w:val="22"/>
-          <w:szCs w:val="22"/>
-          <w:lang w:eastAsia="zh-CN"/>
-        </w:rPr>
-      </w:pPr>
-      <w:r>
-        <w:rPr>
-          <w:rFonts w:ascii="Times New Roman" w:eastAsia="DengXian" w:hAnsi="Times New Roman" w:cs="Times New Roman" w:hint="eastAsia"/>
-          <w:b/>
-          <w:sz w:val="22"/>
-          <w:szCs w:val="22"/>
-          <w:lang w:eastAsia="zh-CN"/>
-        </w:rPr>
-        <w:t>Language Proficiency</w:t>
-      </w:r>
-      <w:r>
-        <w:rPr>
-          <w:rFonts w:ascii="Times New Roman" w:eastAsia="DengXian" w:hAnsi="Times New Roman" w:cs="Times New Roman" w:hint="eastAsia"/>
-          <w:sz w:val="22"/>
-          <w:szCs w:val="22"/>
-          <w:lang w:eastAsia="zh-CN"/>
-        </w:rPr>
-        <w:t>:</w:t>
-      </w:r>
-      <w:r>
-        <w:rPr>
-          <w:rFonts w:ascii="Times New Roman" w:eastAsia="DengXian" w:hAnsi="Times New Roman" w:cs="Times New Roman" w:hint="eastAsia"/>
-          <w:b/>
-          <w:sz w:val="22"/>
-          <w:szCs w:val="22"/>
-          <w:lang w:eastAsia="zh-CN"/>
-        </w:rPr>
-        <w:t xml:space="preserve"> </w:t>
-      </w:r>
-      <w:r>
-        <w:rPr>
-          <w:rFonts w:ascii="Times New Roman" w:eastAsia="DengXian" w:hAnsi="Times New Roman" w:cs="Times New Roman" w:hint="eastAsia"/>
-          <w:sz w:val="22"/>
-          <w:szCs w:val="22"/>
-          <w:lang w:eastAsia="zh-CN"/>
-        </w:rPr>
-        <w:t xml:space="preserve">GRE: 334/340 (2022), </w:t>
-      </w:r>
-      <w:r>
-        <w:rPr>
-          <w:rFonts w:ascii="Times New Roman" w:eastAsia="DengXian" w:hAnsi="Times New Roman" w:cs="Times New Roman" w:hint="eastAsia"/>
-          <w:sz w:val="22"/>
-          <w:szCs w:val="22"/>
-          <w:lang w:eastAsia="zh-CN"/>
-        </w:rPr>
-        <w:t>TO</w:t>
+          <w:szCs w:val="22"/>
+          <w:lang w:eastAsia="zh-CN"/>
+        </w:rPr>
+        <w:t>s</w:t>
       </w:r>
       <w:bookmarkStart w:id="0" w:name="_GoBack"/>
       <w:bookmarkEnd w:id="0"/>
       <w:r>
         <w:rPr>
           <w:rFonts w:ascii="Times New Roman" w:eastAsia="DengXian" w:hAnsi="Times New Roman" w:cs="Times New Roman" w:hint="eastAsia"/>
-          <w:sz w:val="22"/>
-          <w:szCs w:val="22"/>
-          <w:lang w:eastAsia="zh-CN"/>
-        </w:rPr>
-        <w:t>EFL: 114/120 (2019).</w:t>
-      </w:r>
-    </w:p>
-    <w:p>
-      <w:pPr>
-        <w:rPr>
-          <w:rFonts w:ascii="Times New Roman" w:eastAsia="DengXian" w:hAnsi="Times New Roman" w:cs="Times New Roman"/>
-          <w:sz w:val="10"/>
-          <w:szCs w:val="10"/>
-          <w:lang w:eastAsia="zh-CN"/>
-        </w:rPr>
-      </w:pPr>
-    </w:p>
-    <w:p>
-      <w:pPr>
-        <w:pBdr>
-          <w:bottom w:val="single" w:sz="4" w:space="1" w:color="auto"/>
-        </w:pBdr>
-        <w:rPr>
-          <w:rFonts w:ascii="Times New Roman" w:eastAsia="DengXian" w:hAnsi="Times New Roman" w:cs="Times New Roman"/>
           <w:b/>
           <w:szCs w:val="22"/>
           <w:lang w:eastAsia="zh-CN"/>
         </w:rPr>
-      </w:pPr>
-      <w:r>
-        <w:rPr>
-          <w:rFonts w:ascii="Times New Roman" w:eastAsia="DengXian" w:hAnsi="Times New Roman" w:cs="Times New Roman" w:hint="eastAsia"/>
-          <w:b/>
-          <w:szCs w:val="22"/>
-          <w:lang w:eastAsia="zh-CN"/>
-        </w:rPr>
-        <w:t>Award and Honors</w:t>
+        <w:t xml:space="preserve"> and Honors</w:t>
       </w:r>
     </w:p>
     <w:p>
@@ -2500,17 +3579,7 @@
           <w:szCs w:val="22"/>
           <w:lang w:eastAsia="zh-CN"/>
         </w:rPr>
-        <w:t>Piano</w:t>
-      </w:r>
-      <w:r>
-        <w:rPr>
-          <w:rFonts w:ascii="Times New Roman" w:eastAsia="DengXian" w:hAnsi="Times New Roman" w:cs="Times New Roman" w:hint="eastAsia"/>
-          <w:b/>
-          <w:sz w:val="22"/>
-          <w:szCs w:val="22"/>
-          <w:lang w:eastAsia="zh-CN"/>
-        </w:rPr>
-        <w:t xml:space="preserve"> </w:t>
+        <w:t xml:space="preserve">Piano </w:t>
       </w:r>
       <w:r>
         <w:rPr>
@@ -2718,6 +3787,15 @@
           <w:lang w:eastAsia="zh-CN"/>
         </w:rPr>
         <w:t>–</w:t>
+      </w:r>
+      <w:r>
+        <w:rPr>
+          <w:rFonts w:ascii="Times New Roman" w:eastAsia="DengXian" w:hAnsi="Times New Roman" w:cs="Times New Roman" w:hint="eastAsia"/>
+          <w:sz w:val="22"/>
+          <w:szCs w:val="22"/>
+          <w:lang w:eastAsia="zh-CN"/>
+        </w:rPr>
+        <w:t xml:space="preserve"> </w:t>
       </w:r>
       <w:r>
         <w:rPr>
@@ -2759,7 +3837,7 @@
     <w:sectPr>
       <w:footerReference w:type="default" r:id="rId7"/>
       <w:pgSz w:w="12240" w:h="15840" w:code="1"/>
-      <w:pgMar w:top="720" w:right="720" w:bottom="720" w:left="720" w:header="708" w:footer="708" w:gutter="0"/>
+      <w:pgMar w:top="720" w:right="720" w:bottom="720" w:left="720" w:header="113" w:footer="510" w:gutter="0"/>
       <w:cols w:space="708"/>
       <w:docGrid w:linePitch="360"/>
     </w:sectPr>
@@ -2793,7 +3871,7 @@
       <w:pStyle w:val="Footer"/>
       <w:rPr>
         <w:rFonts w:ascii="Times New Roman" w:eastAsia="DengXian" w:hAnsi="Times New Roman" w:cs="Times New Roman"/>
-        <w:sz w:val="22"/>
+        <w:sz w:val="20"/>
         <w:szCs w:val="22"/>
         <w:lang w:eastAsia="zh-CN"/>
       </w:rPr>
@@ -2801,7 +3879,7 @@
     <w:r>
       <w:rPr>
         <w:rFonts w:ascii="Times New Roman" w:hAnsi="Times New Roman" w:cs="Times New Roman"/>
-        <w:sz w:val="22"/>
+        <w:sz w:val="20"/>
         <w:szCs w:val="22"/>
         <w:lang w:eastAsia="zh-CN"/>
       </w:rPr>
@@ -2810,25 +3888,16 @@
     <w:r>
       <w:rPr>
         <w:rFonts w:ascii="Times New Roman" w:eastAsia="DengXian" w:hAnsi="Times New Roman" w:cs="Times New Roman"/>
-        <w:sz w:val="22"/>
+        <w:sz w:val="20"/>
         <w:szCs w:val="22"/>
         <w:lang w:eastAsia="zh-CN"/>
       </w:rPr>
-      <w:t>:</w:t>
+      <w:t xml:space="preserve">: </w:t>
     </w:r>
     <w:r>
       <w:rPr>
-        <w:rFonts w:ascii="Times New Roman" w:eastAsia="DengXian" w:hAnsi="Times New Roman" w:cs="Times New Roman"/>
-        <w:sz w:val="22"/>
-        <w:szCs w:val="22"/>
-        <w:lang w:eastAsia="zh-CN"/>
-      </w:rPr>
-      <w:t xml:space="preserve"> </w:t>
-    </w:r>
-    <w:r>
-      <w:rPr>
         <w:rFonts w:ascii="Times New Roman" w:eastAsia="DengXian" w:hAnsi="Times New Roman" w:cs="Times New Roman" w:hint="eastAsia"/>
-        <w:sz w:val="22"/>
+        <w:sz w:val="20"/>
         <w:szCs w:val="22"/>
         <w:lang w:eastAsia="zh-CN"/>
       </w:rPr>
@@ -2837,20 +3906,11 @@
     <w:r>
       <w:rPr>
         <w:rFonts w:ascii="Times New Roman" w:eastAsia="DengXian" w:hAnsi="Times New Roman" w:cs="Times New Roman"/>
-        <w:sz w:val="22"/>
+        <w:sz w:val="20"/>
         <w:szCs w:val="22"/>
         <w:lang w:eastAsia="zh-CN"/>
       </w:rPr>
-      <w:t>zhihao617.shinyapps.io/</w:t>
-    </w:r>
-    <w:r>
-      <w:rPr>
-        <w:rFonts w:ascii="Times New Roman" w:eastAsia="DengXian" w:hAnsi="Times New Roman" w:cs="Times New Roman"/>
-        <w:sz w:val="22"/>
-        <w:szCs w:val="22"/>
-        <w:lang w:eastAsia="zh-CN"/>
-      </w:rPr>
-      <w:t>genshin_basic_damage_calculator</w:t>
+      <w:t>zhihao617.shinyapps.io/genshin_basic_damage_calculator</w:t>
     </w:r>
   </w:p>
   <w:p>
@@ -2858,7 +3918,7 @@
       <w:pStyle w:val="Footer"/>
       <w:rPr>
         <w:rFonts w:ascii="Times New Roman" w:eastAsia="DengXian" w:hAnsi="Times New Roman" w:cs="Times New Roman"/>
-        <w:sz w:val="22"/>
+        <w:sz w:val="20"/>
         <w:szCs w:val="22"/>
         <w:lang w:eastAsia="zh-CN"/>
       </w:rPr>
@@ -2866,7 +3926,7 @@
     <w:r>
       <w:rPr>
         <w:rFonts w:ascii="Times New Roman" w:eastAsia="DengXian" w:hAnsi="Times New Roman" w:cs="Times New Roman" w:hint="eastAsia"/>
-        <w:sz w:val="22"/>
+        <w:sz w:val="20"/>
         <w:szCs w:val="22"/>
         <w:lang w:eastAsia="zh-CN"/>
       </w:rPr>
@@ -2875,7 +3935,7 @@
     <w:r>
       <w:rPr>
         <w:rFonts w:ascii="Times New Roman" w:eastAsia="DengXian" w:hAnsi="Times New Roman" w:cs="Times New Roman" w:hint="eastAsia"/>
-        <w:sz w:val="22"/>
+        <w:sz w:val="20"/>
         <w:szCs w:val="22"/>
         <w:lang w:eastAsia="zh-CN"/>
       </w:rPr>
@@ -2884,7 +3944,7 @@
     <w:r>
       <w:rPr>
         <w:rFonts w:ascii="Times New Roman" w:eastAsia="DengXian" w:hAnsi="Times New Roman" w:cs="Times New Roman"/>
-        <w:sz w:val="22"/>
+        <w:sz w:val="20"/>
         <w:szCs w:val="22"/>
         <w:lang w:eastAsia="zh-CN"/>
       </w:rPr>

</xml_diff>